<commit_message>
Added HTTP Methods, Lock Issue Help, and Architecture to Runbooks
</commit_message>
<xml_diff>
--- a/Runbooks.docx
+++ b/Runbooks.docx
@@ -1096,14 +1096,7 @@
           <w:rStyle w:val="SubtleEmphasis"/>
           <w:highlight w:val="lightGray"/>
         </w:rPr>
-        <w:t xml:space="preserve">$ </w:t>
-      </w:r>
-      <w:r>
-        <w:rPr>
-          <w:rStyle w:val="SubtleEmphasis"/>
-          <w:highlight w:val="lightGray"/>
-        </w:rPr>
-        <w:t>cd cspc-449-project-1/</w:t>
+        <w:t>$ cd cspc-449-project-1/</w:t>
       </w:r>
     </w:p>
     <w:p>
@@ -3174,11 +3167,10 @@
           <w:rFonts w:ascii="Times New Roman" w:hAnsi="Times New Roman" w:cs="Times New Roman"/>
           <w:noProof/>
         </w:rPr>
-        <w:lastRenderedPageBreak/>
         <w:drawing>
-          <wp:inline distT="0" distB="0" distL="0" distR="0" wp14:anchorId="4E11AB1B" wp14:editId="20B72C4D">
-            <wp:extent cx="6377897" cy="3291840"/>
-            <wp:effectExtent l="0" t="0" r="4445" b="3810"/>
+          <wp:inline distT="0" distB="0" distL="0" distR="0" wp14:anchorId="4E11AB1B" wp14:editId="5D57CAAB">
+            <wp:extent cx="5405933" cy="2790177"/>
+            <wp:effectExtent l="0" t="0" r="4445" b="0"/>
             <wp:docPr id="6" name="Picture 6"/>
             <wp:cNvGraphicFramePr>
               <a:graphicFrameLocks xmlns:a="http://schemas.openxmlformats.org/drawingml/2006/main" noChangeAspect="1"/>
@@ -3199,7 +3191,7 @@
                   <pic:spPr>
                     <a:xfrm>
                       <a:off x="0" y="0"/>
-                      <a:ext cx="6377897" cy="3291840"/>
+                      <a:ext cx="5414177" cy="2794432"/>
                     </a:xfrm>
                     <a:prstGeom prst="rect">
                       <a:avLst/>
@@ -3231,6 +3223,7 @@
         <w:rPr>
           <w:rFonts w:ascii="Times New Roman" w:hAnsi="Times New Roman" w:cs="Times New Roman"/>
         </w:rPr>
+        <w:lastRenderedPageBreak/>
         <w:t xml:space="preserve">Testing </w:t>
       </w:r>
       <w:r>
@@ -3272,16 +3265,1776 @@
           <w:rFonts w:ascii="Times New Roman" w:hAnsi="Times New Roman" w:cs="Times New Roman"/>
         </w:rPr>
         <w:t>(Add API requests and HTTP methods)</w:t>
+      </w:r>
+    </w:p>
+    <w:p>
+      <w:pPr>
+        <w:pStyle w:val="ListParagraph"/>
+        <w:numPr>
+          <w:ilvl w:val="0"/>
+          <w:numId w:val="4"/>
+        </w:numPr>
+        <w:rPr>
+          <w:rFonts w:ascii="Times New Roman" w:hAnsi="Times New Roman" w:cs="Times New Roman"/>
+        </w:rPr>
+      </w:pPr>
+      <w:r>
+        <w:rPr>
+          <w:rFonts w:ascii="Times New Roman" w:hAnsi="Times New Roman" w:cs="Times New Roman"/>
+        </w:rPr>
+        <w:t>GET</w:t>
+      </w:r>
+    </w:p>
+    <w:p>
+      <w:pPr>
+        <w:pStyle w:val="ListParagraph"/>
+        <w:numPr>
+          <w:ilvl w:val="1"/>
+          <w:numId w:val="4"/>
+        </w:numPr>
+        <w:rPr>
+          <w:rFonts w:ascii="Times New Roman" w:hAnsi="Times New Roman" w:cs="Times New Roman"/>
+        </w:rPr>
+      </w:pPr>
+      <w:proofErr w:type="spellStart"/>
+      <w:r>
+        <w:rPr>
+          <w:rFonts w:ascii="Times New Roman" w:hAnsi="Times New Roman" w:cs="Times New Roman"/>
+        </w:rPr>
+        <w:t>All_Post</w:t>
+      </w:r>
+      <w:proofErr w:type="spellEnd"/>
+      <w:r>
+        <w:rPr>
+          <w:rFonts w:ascii="Times New Roman" w:hAnsi="Times New Roman" w:cs="Times New Roman"/>
+        </w:rPr>
+        <w:t xml:space="preserve">: </w:t>
+      </w:r>
+      <w:r>
+        <w:rPr>
+          <w:rFonts w:ascii="Times New Roman" w:hAnsi="Times New Roman" w:cs="Times New Roman"/>
+        </w:rPr>
+        <w:t>/</w:t>
+      </w:r>
+      <w:proofErr w:type="spellStart"/>
+      <w:r>
+        <w:rPr>
+          <w:rFonts w:ascii="Times New Roman" w:hAnsi="Times New Roman" w:cs="Times New Roman"/>
+        </w:rPr>
+        <w:t>api</w:t>
+      </w:r>
+      <w:proofErr w:type="spellEnd"/>
+      <w:r>
+        <w:rPr>
+          <w:rFonts w:ascii="Times New Roman" w:hAnsi="Times New Roman" w:cs="Times New Roman"/>
+        </w:rPr>
+        <w:t>/v1/resources/post/</w:t>
+      </w:r>
+      <w:proofErr w:type="spellStart"/>
+      <w:r>
+        <w:rPr>
+          <w:rFonts w:ascii="Times New Roman" w:hAnsi="Times New Roman" w:cs="Times New Roman"/>
+        </w:rPr>
+        <w:t>all_post</w:t>
+      </w:r>
+      <w:proofErr w:type="spellEnd"/>
+    </w:p>
+    <w:p>
+      <w:pPr>
+        <w:pStyle w:val="ListParagraph"/>
+        <w:numPr>
+          <w:ilvl w:val="2"/>
+          <w:numId w:val="4"/>
+        </w:numPr>
+        <w:rPr>
+          <w:rFonts w:ascii="Times New Roman" w:hAnsi="Times New Roman" w:cs="Times New Roman"/>
+        </w:rPr>
+      </w:pPr>
+      <w:r>
+        <w:rPr>
+          <w:rFonts w:ascii="Times New Roman" w:hAnsi="Times New Roman" w:cs="Times New Roman"/>
+        </w:rPr>
+        <w:t xml:space="preserve">Returns a JSON list of posts and their attributes (Community, date, </w:t>
+      </w:r>
+      <w:proofErr w:type="spellStart"/>
+      <w:r>
+        <w:rPr>
+          <w:rFonts w:ascii="Times New Roman" w:hAnsi="Times New Roman" w:cs="Times New Roman"/>
+        </w:rPr>
+        <w:t>postId</w:t>
+      </w:r>
+      <w:proofErr w:type="spellEnd"/>
+      <w:r>
+        <w:rPr>
+          <w:rFonts w:ascii="Times New Roman" w:hAnsi="Times New Roman" w:cs="Times New Roman"/>
+        </w:rPr>
+        <w:t xml:space="preserve">, title, ad username) </w:t>
+      </w:r>
+    </w:p>
+    <w:p>
+      <w:pPr>
+        <w:pStyle w:val="ListParagraph"/>
+        <w:numPr>
+          <w:ilvl w:val="1"/>
+          <w:numId w:val="4"/>
+        </w:numPr>
+        <w:rPr>
+          <w:rFonts w:ascii="Times New Roman" w:hAnsi="Times New Roman" w:cs="Times New Roman"/>
+        </w:rPr>
+      </w:pPr>
+      <w:r>
+        <w:rPr>
+          <w:rFonts w:ascii="Times New Roman" w:hAnsi="Times New Roman" w:cs="Times New Roman"/>
+        </w:rPr>
+        <w:t xml:space="preserve">Retrieve Post*: </w:t>
+      </w:r>
+      <w:r>
+        <w:rPr>
+          <w:rFonts w:ascii="Times New Roman" w:hAnsi="Times New Roman" w:cs="Times New Roman"/>
+        </w:rPr>
+        <w:t>/</w:t>
+      </w:r>
+      <w:proofErr w:type="spellStart"/>
+      <w:r>
+        <w:rPr>
+          <w:rFonts w:ascii="Times New Roman" w:hAnsi="Times New Roman" w:cs="Times New Roman"/>
+        </w:rPr>
+        <w:t>api</w:t>
+      </w:r>
+      <w:proofErr w:type="spellEnd"/>
+      <w:r>
+        <w:rPr>
+          <w:rFonts w:ascii="Times New Roman" w:hAnsi="Times New Roman" w:cs="Times New Roman"/>
+        </w:rPr>
+        <w:t>/v1/resources/post/</w:t>
+      </w:r>
+      <w:proofErr w:type="spellStart"/>
+      <w:r>
+        <w:rPr>
+          <w:rFonts w:ascii="Times New Roman" w:hAnsi="Times New Roman" w:cs="Times New Roman"/>
+        </w:rPr>
+        <w:t>retrieve_post</w:t>
+      </w:r>
+      <w:proofErr w:type="spellEnd"/>
+    </w:p>
+    <w:p>
+      <w:pPr>
+        <w:pStyle w:val="ListParagraph"/>
+        <w:numPr>
+          <w:ilvl w:val="2"/>
+          <w:numId w:val="4"/>
+        </w:numPr>
+        <w:rPr>
+          <w:rFonts w:ascii="Times New Roman" w:hAnsi="Times New Roman" w:cs="Times New Roman"/>
+        </w:rPr>
+      </w:pPr>
+      <w:r>
+        <w:rPr>
+          <w:rFonts w:ascii="Times New Roman" w:hAnsi="Times New Roman" w:cs="Times New Roman"/>
+        </w:rPr>
+        <w:t xml:space="preserve">Retrieves a post based on the id of a post </w:t>
+      </w:r>
+    </w:p>
+    <w:p>
+      <w:pPr>
+        <w:pStyle w:val="ListParagraph"/>
+        <w:numPr>
+          <w:ilvl w:val="2"/>
+          <w:numId w:val="4"/>
+        </w:numPr>
+        <w:rPr>
+          <w:rFonts w:ascii="Times New Roman" w:hAnsi="Times New Roman" w:cs="Times New Roman"/>
+        </w:rPr>
+      </w:pPr>
+      <w:r>
+        <w:rPr>
+          <w:rFonts w:ascii="Times New Roman" w:hAnsi="Times New Roman" w:cs="Times New Roman"/>
+        </w:rPr>
+        <w:t>Takes in a Post Id represented as an integer</w:t>
+      </w:r>
+    </w:p>
+    <w:p>
+      <w:pPr>
+        <w:pStyle w:val="ListParagraph"/>
+        <w:numPr>
+          <w:ilvl w:val="1"/>
+          <w:numId w:val="4"/>
+        </w:numPr>
+        <w:rPr>
+          <w:rFonts w:ascii="Times New Roman" w:hAnsi="Times New Roman" w:cs="Times New Roman"/>
+        </w:rPr>
+      </w:pPr>
+      <w:r>
+        <w:rPr>
+          <w:rFonts w:ascii="Times New Roman" w:hAnsi="Times New Roman" w:cs="Times New Roman"/>
+        </w:rPr>
+        <w:t xml:space="preserve">List Nth to a Community*: </w:t>
+      </w:r>
+      <w:r>
+        <w:rPr>
+          <w:rFonts w:ascii="Times New Roman" w:hAnsi="Times New Roman" w:cs="Times New Roman"/>
+        </w:rPr>
+        <w:t>/</w:t>
+      </w:r>
+      <w:proofErr w:type="spellStart"/>
+      <w:r>
+        <w:rPr>
+          <w:rFonts w:ascii="Times New Roman" w:hAnsi="Times New Roman" w:cs="Times New Roman"/>
+        </w:rPr>
+        <w:t>api</w:t>
+      </w:r>
+      <w:proofErr w:type="spellEnd"/>
+      <w:r>
+        <w:rPr>
+          <w:rFonts w:ascii="Times New Roman" w:hAnsi="Times New Roman" w:cs="Times New Roman"/>
+        </w:rPr>
+        <w:t>/v1/resources/post/</w:t>
+      </w:r>
+      <w:proofErr w:type="spellStart"/>
+      <w:r>
+        <w:rPr>
+          <w:rFonts w:ascii="Times New Roman" w:hAnsi="Times New Roman" w:cs="Times New Roman"/>
+        </w:rPr>
+        <w:t>listNthToACommunity</w:t>
+      </w:r>
+      <w:proofErr w:type="spellEnd"/>
+    </w:p>
+    <w:p>
+      <w:pPr>
+        <w:pStyle w:val="ListParagraph"/>
+        <w:numPr>
+          <w:ilvl w:val="2"/>
+          <w:numId w:val="1"/>
+        </w:numPr>
+        <w:rPr>
+          <w:rFonts w:ascii="Times New Roman" w:hAnsi="Times New Roman" w:cs="Times New Roman"/>
+        </w:rPr>
+      </w:pPr>
+      <w:r>
+        <w:rPr>
+          <w:rFonts w:ascii="Times New Roman" w:hAnsi="Times New Roman" w:cs="Times New Roman"/>
+        </w:rPr>
+        <w:t xml:space="preserve">Lists </w:t>
+      </w:r>
+      <w:r>
+        <w:rPr>
+          <w:rFonts w:ascii="Times New Roman" w:hAnsi="Times New Roman" w:cs="Times New Roman"/>
+        </w:rPr>
+        <w:t>n most recent posts to a particular community</w:t>
+      </w:r>
+    </w:p>
+    <w:p>
+      <w:pPr>
+        <w:pStyle w:val="ListParagraph"/>
+        <w:numPr>
+          <w:ilvl w:val="2"/>
+          <w:numId w:val="4"/>
+        </w:numPr>
+        <w:rPr>
+          <w:rFonts w:ascii="Times New Roman" w:hAnsi="Times New Roman" w:cs="Times New Roman"/>
+        </w:rPr>
+      </w:pPr>
+      <w:r>
+        <w:rPr>
+          <w:rFonts w:ascii="Times New Roman" w:hAnsi="Times New Roman" w:cs="Times New Roman"/>
+        </w:rPr>
+        <w:t>Takes in a community represented by a string and an index, “nth”, represented by an integer</w:t>
+      </w:r>
+    </w:p>
+    <w:p>
+      <w:pPr>
+        <w:pStyle w:val="ListParagraph"/>
+        <w:numPr>
+          <w:ilvl w:val="1"/>
+          <w:numId w:val="4"/>
+        </w:numPr>
+        <w:rPr>
+          <w:rFonts w:ascii="Times New Roman" w:hAnsi="Times New Roman" w:cs="Times New Roman"/>
+        </w:rPr>
+      </w:pPr>
+      <w:r>
+        <w:rPr>
+          <w:rFonts w:ascii="Times New Roman" w:hAnsi="Times New Roman" w:cs="Times New Roman"/>
+        </w:rPr>
+        <w:t xml:space="preserve">List NTH to Any*: </w:t>
+      </w:r>
+      <w:r>
+        <w:rPr>
+          <w:rFonts w:ascii="Times New Roman" w:hAnsi="Times New Roman" w:cs="Times New Roman"/>
+        </w:rPr>
+        <w:t>/</w:t>
+      </w:r>
+      <w:proofErr w:type="spellStart"/>
+      <w:r>
+        <w:rPr>
+          <w:rFonts w:ascii="Times New Roman" w:hAnsi="Times New Roman" w:cs="Times New Roman"/>
+        </w:rPr>
+        <w:t>api</w:t>
+      </w:r>
+      <w:proofErr w:type="spellEnd"/>
+      <w:r>
+        <w:rPr>
+          <w:rFonts w:ascii="Times New Roman" w:hAnsi="Times New Roman" w:cs="Times New Roman"/>
+        </w:rPr>
+        <w:t>/v1/resources/post/</w:t>
+      </w:r>
+      <w:proofErr w:type="spellStart"/>
+      <w:r>
+        <w:rPr>
+          <w:rFonts w:ascii="Times New Roman" w:hAnsi="Times New Roman" w:cs="Times New Roman"/>
+        </w:rPr>
+        <w:t>listNthToAny</w:t>
+      </w:r>
+      <w:proofErr w:type="spellEnd"/>
+    </w:p>
+    <w:p>
+      <w:pPr>
+        <w:pStyle w:val="ListParagraph"/>
+        <w:numPr>
+          <w:ilvl w:val="2"/>
+          <w:numId w:val="4"/>
+        </w:numPr>
+        <w:rPr>
+          <w:rFonts w:ascii="Times New Roman" w:hAnsi="Times New Roman" w:cs="Times New Roman"/>
+        </w:rPr>
+      </w:pPr>
+      <w:r>
+        <w:rPr>
+          <w:rFonts w:ascii="Times New Roman" w:hAnsi="Times New Roman" w:cs="Times New Roman"/>
+        </w:rPr>
+        <w:t xml:space="preserve">Lists n most recent posts of any community </w:t>
+      </w:r>
+    </w:p>
+    <w:p>
+      <w:pPr>
+        <w:pStyle w:val="ListParagraph"/>
+        <w:numPr>
+          <w:ilvl w:val="2"/>
+          <w:numId w:val="4"/>
+        </w:numPr>
+        <w:rPr>
+          <w:rFonts w:ascii="Times New Roman" w:hAnsi="Times New Roman" w:cs="Times New Roman"/>
+        </w:rPr>
+      </w:pPr>
+      <w:r>
+        <w:rPr>
+          <w:rFonts w:ascii="Times New Roman" w:hAnsi="Times New Roman" w:cs="Times New Roman"/>
+        </w:rPr>
+        <w:t xml:space="preserve">Tames in index, “nth”, represented by an integer. </w:t>
+      </w:r>
+    </w:p>
+    <w:p>
+      <w:pPr>
+        <w:pStyle w:val="ListParagraph"/>
+        <w:numPr>
+          <w:ilvl w:val="1"/>
+          <w:numId w:val="4"/>
+        </w:numPr>
+        <w:rPr>
+          <w:rFonts w:ascii="Times New Roman" w:hAnsi="Times New Roman" w:cs="Times New Roman"/>
+        </w:rPr>
+      </w:pPr>
+      <w:r>
+        <w:rPr>
+          <w:rFonts w:ascii="Times New Roman" w:hAnsi="Times New Roman" w:cs="Times New Roman"/>
+        </w:rPr>
+        <w:t>All: /</w:t>
+      </w:r>
+      <w:proofErr w:type="spellStart"/>
+      <w:r>
+        <w:rPr>
+          <w:rFonts w:ascii="Times New Roman" w:hAnsi="Times New Roman" w:cs="Times New Roman"/>
+        </w:rPr>
+        <w:t>api</w:t>
+      </w:r>
+      <w:proofErr w:type="spellEnd"/>
+      <w:r>
+        <w:rPr>
+          <w:rFonts w:ascii="Times New Roman" w:hAnsi="Times New Roman" w:cs="Times New Roman"/>
+        </w:rPr>
+        <w:t>/v1/resources/users/all</w:t>
+      </w:r>
+    </w:p>
+    <w:p>
+      <w:pPr>
+        <w:pStyle w:val="ListParagraph"/>
+        <w:numPr>
+          <w:ilvl w:val="2"/>
+          <w:numId w:val="4"/>
+        </w:numPr>
+        <w:rPr>
+          <w:rFonts w:ascii="Times New Roman" w:hAnsi="Times New Roman" w:cs="Times New Roman"/>
+        </w:rPr>
+      </w:pPr>
+      <w:r>
+        <w:rPr>
+          <w:rFonts w:ascii="Times New Roman" w:hAnsi="Times New Roman" w:cs="Times New Roman"/>
+        </w:rPr>
+        <w:t>Returns a JSON list of users and their attributes (username, email, karma</w:t>
+      </w:r>
+    </w:p>
+    <w:p>
+      <w:pPr>
+        <w:pStyle w:val="ListParagraph"/>
+        <w:numPr>
+          <w:ilvl w:val="0"/>
+          <w:numId w:val="4"/>
+        </w:numPr>
+        <w:rPr>
+          <w:rFonts w:ascii="Times New Roman" w:hAnsi="Times New Roman" w:cs="Times New Roman"/>
+        </w:rPr>
+      </w:pPr>
+      <w:r>
+        <w:rPr>
+          <w:rFonts w:ascii="Times New Roman" w:hAnsi="Times New Roman" w:cs="Times New Roman"/>
+        </w:rPr>
+        <w:t>POST</w:t>
+      </w:r>
+    </w:p>
+    <w:p>
+      <w:pPr>
+        <w:pStyle w:val="ListParagraph"/>
+        <w:numPr>
+          <w:ilvl w:val="1"/>
+          <w:numId w:val="4"/>
+        </w:numPr>
+        <w:rPr>
+          <w:rFonts w:ascii="Times New Roman" w:hAnsi="Times New Roman" w:cs="Times New Roman"/>
+        </w:rPr>
+      </w:pPr>
+      <w:proofErr w:type="spellStart"/>
+      <w:r>
+        <w:rPr>
+          <w:rFonts w:ascii="Times New Roman" w:hAnsi="Times New Roman" w:cs="Times New Roman"/>
+        </w:rPr>
+        <w:t>Create_Post</w:t>
+      </w:r>
+      <w:proofErr w:type="spellEnd"/>
+      <w:r>
+        <w:rPr>
+          <w:rFonts w:ascii="Times New Roman" w:hAnsi="Times New Roman" w:cs="Times New Roman"/>
+        </w:rPr>
+        <w:t xml:space="preserve">: </w:t>
+      </w:r>
+      <w:r>
+        <w:rPr>
+          <w:rFonts w:ascii="Times New Roman" w:hAnsi="Times New Roman" w:cs="Times New Roman"/>
+        </w:rPr>
+        <w:t>/</w:t>
+      </w:r>
+      <w:proofErr w:type="spellStart"/>
+      <w:r>
+        <w:rPr>
+          <w:rFonts w:ascii="Times New Roman" w:hAnsi="Times New Roman" w:cs="Times New Roman"/>
+        </w:rPr>
+        <w:t>api</w:t>
+      </w:r>
+      <w:proofErr w:type="spellEnd"/>
+      <w:r>
+        <w:rPr>
+          <w:rFonts w:ascii="Times New Roman" w:hAnsi="Times New Roman" w:cs="Times New Roman"/>
+        </w:rPr>
+        <w:t>/v1/resources/post/</w:t>
+      </w:r>
+      <w:proofErr w:type="spellStart"/>
+      <w:r>
+        <w:rPr>
+          <w:rFonts w:ascii="Times New Roman" w:hAnsi="Times New Roman" w:cs="Times New Roman"/>
+        </w:rPr>
+        <w:t>create_p</w:t>
+      </w:r>
+      <w:r>
+        <w:rPr>
+          <w:rFonts w:ascii="Times New Roman" w:hAnsi="Times New Roman" w:cs="Times New Roman"/>
+        </w:rPr>
+        <w:t>ost</w:t>
+      </w:r>
+      <w:proofErr w:type="spellEnd"/>
+    </w:p>
+    <w:p>
+      <w:pPr>
+        <w:pStyle w:val="ListParagraph"/>
+        <w:numPr>
+          <w:ilvl w:val="2"/>
+          <w:numId w:val="4"/>
+        </w:numPr>
+        <w:rPr>
+          <w:rFonts w:ascii="Times New Roman" w:hAnsi="Times New Roman" w:cs="Times New Roman"/>
+        </w:rPr>
+      </w:pPr>
+      <w:r>
+        <w:rPr>
+          <w:rFonts w:ascii="Times New Roman" w:hAnsi="Times New Roman" w:cs="Times New Roman"/>
+        </w:rPr>
+        <w:t>Inserts a new post into our system</w:t>
+      </w:r>
+    </w:p>
+    <w:p>
+      <w:pPr>
+        <w:pStyle w:val="ListParagraph"/>
+        <w:numPr>
+          <w:ilvl w:val="2"/>
+          <w:numId w:val="4"/>
+        </w:numPr>
+        <w:rPr>
+          <w:rFonts w:ascii="Times New Roman" w:hAnsi="Times New Roman" w:cs="Times New Roman"/>
+        </w:rPr>
+      </w:pPr>
+      <w:r>
+        <w:rPr>
+          <w:rFonts w:ascii="Times New Roman" w:hAnsi="Times New Roman" w:cs="Times New Roman"/>
+        </w:rPr>
+        <w:t xml:space="preserve">Takes in a title, text, community, </w:t>
+      </w:r>
+      <w:proofErr w:type="spellStart"/>
+      <w:r>
+        <w:rPr>
+          <w:rFonts w:ascii="Times New Roman" w:hAnsi="Times New Roman" w:cs="Times New Roman"/>
+        </w:rPr>
+        <w:t>url</w:t>
+      </w:r>
+      <w:proofErr w:type="spellEnd"/>
+      <w:r>
+        <w:rPr>
+          <w:rFonts w:ascii="Times New Roman" w:hAnsi="Times New Roman" w:cs="Times New Roman"/>
+        </w:rPr>
+        <w:t>, u</w:t>
+      </w:r>
+      <w:r>
+        <w:rPr>
+          <w:rFonts w:ascii="Times New Roman" w:hAnsi="Times New Roman" w:cs="Times New Roman"/>
+        </w:rPr>
+        <w:t>s</w:t>
+      </w:r>
+      <w:r>
+        <w:rPr>
+          <w:rFonts w:ascii="Times New Roman" w:hAnsi="Times New Roman" w:cs="Times New Roman"/>
+        </w:rPr>
+        <w:t>e</w:t>
+      </w:r>
+      <w:r>
+        <w:rPr>
+          <w:rFonts w:ascii="Times New Roman" w:hAnsi="Times New Roman" w:cs="Times New Roman"/>
+        </w:rPr>
+        <w:t>r</w:t>
+      </w:r>
+      <w:r>
+        <w:rPr>
+          <w:rFonts w:ascii="Times New Roman" w:hAnsi="Times New Roman" w:cs="Times New Roman"/>
+        </w:rPr>
+        <w:t>nam</w:t>
+      </w:r>
+      <w:r>
+        <w:rPr>
+          <w:rFonts w:ascii="Times New Roman" w:hAnsi="Times New Roman" w:cs="Times New Roman"/>
+        </w:rPr>
+        <w:t>e, and date attribute. All represented as a string</w:t>
+      </w:r>
+    </w:p>
+    <w:p>
+      <w:pPr>
+        <w:pStyle w:val="ListParagraph"/>
+        <w:numPr>
+          <w:ilvl w:val="1"/>
+          <w:numId w:val="4"/>
+        </w:numPr>
+        <w:rPr>
+          <w:rFonts w:ascii="Times New Roman" w:hAnsi="Times New Roman" w:cs="Times New Roman"/>
+        </w:rPr>
+      </w:pPr>
+      <w:r>
+        <w:rPr>
+          <w:rFonts w:ascii="Times New Roman" w:hAnsi="Times New Roman" w:cs="Times New Roman"/>
+        </w:rPr>
+        <w:t xml:space="preserve">Create: </w:t>
+      </w:r>
+      <w:r>
+        <w:rPr>
+          <w:rFonts w:ascii="Times New Roman" w:hAnsi="Times New Roman" w:cs="Times New Roman"/>
+        </w:rPr>
+        <w:t>/</w:t>
+      </w:r>
+      <w:proofErr w:type="spellStart"/>
+      <w:r>
+        <w:rPr>
+          <w:rFonts w:ascii="Times New Roman" w:hAnsi="Times New Roman" w:cs="Times New Roman"/>
+        </w:rPr>
+        <w:t>api</w:t>
+      </w:r>
+      <w:proofErr w:type="spellEnd"/>
+      <w:r>
+        <w:rPr>
+          <w:rFonts w:ascii="Times New Roman" w:hAnsi="Times New Roman" w:cs="Times New Roman"/>
+        </w:rPr>
+        <w:t>/v1/resources/users/create</w:t>
+      </w:r>
+    </w:p>
+    <w:p>
+      <w:pPr>
+        <w:pStyle w:val="ListParagraph"/>
+        <w:numPr>
+          <w:ilvl w:val="2"/>
+          <w:numId w:val="4"/>
+        </w:numPr>
+        <w:rPr>
+          <w:rFonts w:ascii="Times New Roman" w:hAnsi="Times New Roman" w:cs="Times New Roman"/>
+        </w:rPr>
+      </w:pPr>
+      <w:r>
+        <w:rPr>
+          <w:rFonts w:ascii="Times New Roman" w:hAnsi="Times New Roman" w:cs="Times New Roman"/>
+        </w:rPr>
+        <w:t xml:space="preserve">Creates a new user for our system </w:t>
+      </w:r>
+    </w:p>
+    <w:p>
+      <w:pPr>
+        <w:pStyle w:val="ListParagraph"/>
+        <w:numPr>
+          <w:ilvl w:val="2"/>
+          <w:numId w:val="4"/>
+        </w:numPr>
+        <w:rPr>
+          <w:rFonts w:ascii="Times New Roman" w:hAnsi="Times New Roman" w:cs="Times New Roman"/>
+        </w:rPr>
+      </w:pPr>
+      <w:r>
+        <w:rPr>
+          <w:rFonts w:ascii="Times New Roman" w:hAnsi="Times New Roman" w:cs="Times New Roman"/>
+        </w:rPr>
+        <w:t>Takes in an email and username represented as a string, and a karma represented as an integer</w:t>
+      </w:r>
+    </w:p>
+    <w:p>
+      <w:pPr>
+        <w:pStyle w:val="ListParagraph"/>
+        <w:numPr>
+          <w:ilvl w:val="0"/>
+          <w:numId w:val="4"/>
+        </w:numPr>
+        <w:rPr>
+          <w:rFonts w:ascii="Times New Roman" w:hAnsi="Times New Roman" w:cs="Times New Roman"/>
+        </w:rPr>
+      </w:pPr>
+      <w:r>
+        <w:rPr>
+          <w:rFonts w:ascii="Times New Roman" w:hAnsi="Times New Roman" w:cs="Times New Roman"/>
+        </w:rPr>
+        <w:t>PUT</w:t>
+      </w:r>
+    </w:p>
+    <w:p>
+      <w:pPr>
+        <w:pStyle w:val="ListParagraph"/>
+        <w:numPr>
+          <w:ilvl w:val="1"/>
+          <w:numId w:val="4"/>
+        </w:numPr>
+        <w:rPr>
+          <w:rFonts w:ascii="Times New Roman" w:hAnsi="Times New Roman" w:cs="Times New Roman"/>
+        </w:rPr>
+      </w:pPr>
+      <w:r>
+        <w:rPr>
+          <w:rFonts w:ascii="Times New Roman" w:hAnsi="Times New Roman" w:cs="Times New Roman"/>
+        </w:rPr>
+        <w:t xml:space="preserve">Inc: </w:t>
+      </w:r>
+      <w:r>
+        <w:rPr>
+          <w:rFonts w:ascii="Times New Roman" w:hAnsi="Times New Roman" w:cs="Times New Roman"/>
+        </w:rPr>
+        <w:t>/</w:t>
+      </w:r>
+      <w:proofErr w:type="spellStart"/>
+      <w:r>
+        <w:rPr>
+          <w:rFonts w:ascii="Times New Roman" w:hAnsi="Times New Roman" w:cs="Times New Roman"/>
+        </w:rPr>
+        <w:t>api</w:t>
+      </w:r>
+      <w:proofErr w:type="spellEnd"/>
+      <w:r>
+        <w:rPr>
+          <w:rFonts w:ascii="Times New Roman" w:hAnsi="Times New Roman" w:cs="Times New Roman"/>
+        </w:rPr>
+        <w:t>/v1/resources/users/</w:t>
+      </w:r>
+      <w:proofErr w:type="spellStart"/>
+      <w:r>
+        <w:rPr>
+          <w:rFonts w:ascii="Times New Roman" w:hAnsi="Times New Roman" w:cs="Times New Roman"/>
+        </w:rPr>
+        <w:t>inc</w:t>
+      </w:r>
+      <w:proofErr w:type="spellEnd"/>
+    </w:p>
+    <w:p>
+      <w:pPr>
+        <w:pStyle w:val="ListParagraph"/>
+        <w:numPr>
+          <w:ilvl w:val="2"/>
+          <w:numId w:val="4"/>
+        </w:numPr>
+        <w:rPr>
+          <w:rFonts w:ascii="Times New Roman" w:hAnsi="Times New Roman" w:cs="Times New Roman"/>
+        </w:rPr>
+      </w:pPr>
+      <w:r>
+        <w:rPr>
+          <w:rFonts w:ascii="Times New Roman" w:hAnsi="Times New Roman" w:cs="Times New Roman"/>
+        </w:rPr>
+        <w:t xml:space="preserve">Increments the karma </w:t>
+      </w:r>
+      <w:r>
+        <w:rPr>
+          <w:rFonts w:ascii="Times New Roman" w:hAnsi="Times New Roman" w:cs="Times New Roman"/>
+        </w:rPr>
+        <w:t>of a user</w:t>
+      </w:r>
+      <w:r>
+        <w:rPr>
+          <w:rFonts w:ascii="Times New Roman" w:hAnsi="Times New Roman" w:cs="Times New Roman"/>
+        </w:rPr>
+        <w:t xml:space="preserve"> based on a username</w:t>
+      </w:r>
+    </w:p>
+    <w:p>
+      <w:pPr>
+        <w:pStyle w:val="ListParagraph"/>
+        <w:numPr>
+          <w:ilvl w:val="2"/>
+          <w:numId w:val="4"/>
+        </w:numPr>
+        <w:rPr>
+          <w:rFonts w:ascii="Times New Roman" w:hAnsi="Times New Roman" w:cs="Times New Roman"/>
+        </w:rPr>
+      </w:pPr>
+      <w:r>
+        <w:rPr>
+          <w:rFonts w:ascii="Times New Roman" w:hAnsi="Times New Roman" w:cs="Times New Roman"/>
+        </w:rPr>
+        <w:t>Takes in a username represented as a string</w:t>
+      </w:r>
+    </w:p>
+    <w:p>
+      <w:pPr>
+        <w:pStyle w:val="ListParagraph"/>
+        <w:numPr>
+          <w:ilvl w:val="1"/>
+          <w:numId w:val="4"/>
+        </w:numPr>
+        <w:rPr>
+          <w:rFonts w:ascii="Times New Roman" w:hAnsi="Times New Roman" w:cs="Times New Roman"/>
+        </w:rPr>
+      </w:pPr>
+      <w:r>
+        <w:rPr>
+          <w:rFonts w:ascii="Times New Roman" w:hAnsi="Times New Roman" w:cs="Times New Roman"/>
+        </w:rPr>
+        <w:t>Dec</w:t>
+      </w:r>
+      <w:r>
+        <w:rPr>
+          <w:rFonts w:ascii="Times New Roman" w:hAnsi="Times New Roman" w:cs="Times New Roman"/>
+        </w:rPr>
+        <w:t xml:space="preserve">: </w:t>
+      </w:r>
+      <w:r>
+        <w:rPr>
+          <w:rFonts w:ascii="Times New Roman" w:hAnsi="Times New Roman" w:cs="Times New Roman"/>
+        </w:rPr>
+        <w:t>/</w:t>
+      </w:r>
+      <w:proofErr w:type="spellStart"/>
+      <w:r>
+        <w:rPr>
+          <w:rFonts w:ascii="Times New Roman" w:hAnsi="Times New Roman" w:cs="Times New Roman"/>
+        </w:rPr>
+        <w:t>api</w:t>
+      </w:r>
+      <w:proofErr w:type="spellEnd"/>
+      <w:r>
+        <w:rPr>
+          <w:rFonts w:ascii="Times New Roman" w:hAnsi="Times New Roman" w:cs="Times New Roman"/>
+        </w:rPr>
+        <w:t>/v1/resources/users/</w:t>
+      </w:r>
+      <w:proofErr w:type="spellStart"/>
+      <w:r>
+        <w:rPr>
+          <w:rFonts w:ascii="Times New Roman" w:hAnsi="Times New Roman" w:cs="Times New Roman"/>
+        </w:rPr>
+        <w:t>dec</w:t>
+      </w:r>
+      <w:proofErr w:type="spellEnd"/>
+    </w:p>
+    <w:p>
+      <w:pPr>
+        <w:pStyle w:val="ListParagraph"/>
+        <w:numPr>
+          <w:ilvl w:val="2"/>
+          <w:numId w:val="4"/>
+        </w:numPr>
+        <w:rPr>
+          <w:rFonts w:ascii="Times New Roman" w:hAnsi="Times New Roman" w:cs="Times New Roman"/>
+        </w:rPr>
+      </w:pPr>
+      <w:r>
+        <w:rPr>
+          <w:rFonts w:ascii="Times New Roman" w:hAnsi="Times New Roman" w:cs="Times New Roman"/>
+        </w:rPr>
+        <w:t>Decrements</w:t>
+      </w:r>
+      <w:r>
+        <w:rPr>
+          <w:rFonts w:ascii="Times New Roman" w:hAnsi="Times New Roman" w:cs="Times New Roman"/>
+        </w:rPr>
+        <w:t xml:space="preserve"> the karma </w:t>
+      </w:r>
+      <w:r>
+        <w:rPr>
+          <w:rFonts w:ascii="Times New Roman" w:hAnsi="Times New Roman" w:cs="Times New Roman"/>
+        </w:rPr>
+        <w:t xml:space="preserve">of a user </w:t>
+      </w:r>
+      <w:r>
+        <w:rPr>
+          <w:rFonts w:ascii="Times New Roman" w:hAnsi="Times New Roman" w:cs="Times New Roman"/>
+        </w:rPr>
+        <w:t>based on a username</w:t>
+      </w:r>
+    </w:p>
+    <w:p>
+      <w:pPr>
+        <w:pStyle w:val="ListParagraph"/>
+        <w:numPr>
+          <w:ilvl w:val="2"/>
+          <w:numId w:val="4"/>
+        </w:numPr>
+        <w:rPr>
+          <w:rFonts w:ascii="Times New Roman" w:hAnsi="Times New Roman" w:cs="Times New Roman"/>
+        </w:rPr>
+      </w:pPr>
+      <w:r>
+        <w:rPr>
+          <w:rFonts w:ascii="Times New Roman" w:hAnsi="Times New Roman" w:cs="Times New Roman"/>
+        </w:rPr>
+        <w:t>Takes in a username represented as a string</w:t>
+      </w:r>
+    </w:p>
+    <w:p>
+      <w:pPr>
+        <w:pStyle w:val="ListParagraph"/>
+        <w:numPr>
+          <w:ilvl w:val="2"/>
+          <w:numId w:val="4"/>
+        </w:numPr>
+        <w:rPr>
+          <w:rFonts w:ascii="Times New Roman" w:hAnsi="Times New Roman" w:cs="Times New Roman"/>
+        </w:rPr>
+      </w:pPr>
+      <w:r>
+        <w:rPr>
+          <w:rFonts w:ascii="Times New Roman" w:hAnsi="Times New Roman" w:cs="Times New Roman"/>
+        </w:rPr>
+        <w:t>Notifies</w:t>
+      </w:r>
+      <w:r>
+        <w:rPr>
+          <w:rFonts w:ascii="Times New Roman" w:hAnsi="Times New Roman" w:cs="Times New Roman"/>
+        </w:rPr>
+        <w:t xml:space="preserve"> the </w:t>
+      </w:r>
+      <w:r>
+        <w:rPr>
+          <w:rFonts w:ascii="Times New Roman" w:hAnsi="Times New Roman" w:cs="Times New Roman"/>
+        </w:rPr>
+        <w:t>username does not exists in the case of a</w:t>
+      </w:r>
+      <w:r>
+        <w:rPr>
+          <w:rFonts w:ascii="Times New Roman" w:hAnsi="Times New Roman" w:cs="Times New Roman"/>
+        </w:rPr>
+        <w:t>n</w:t>
+      </w:r>
+      <w:r>
+        <w:rPr>
+          <w:rFonts w:ascii="Times New Roman" w:hAnsi="Times New Roman" w:cs="Times New Roman"/>
+        </w:rPr>
+        <w:t xml:space="preserve"> invalid username</w:t>
+      </w:r>
+    </w:p>
+    <w:p>
+      <w:pPr>
+        <w:pStyle w:val="ListParagraph"/>
+        <w:numPr>
+          <w:ilvl w:val="1"/>
+          <w:numId w:val="4"/>
+        </w:numPr>
+        <w:rPr>
+          <w:rFonts w:ascii="Times New Roman" w:hAnsi="Times New Roman" w:cs="Times New Roman"/>
+        </w:rPr>
+      </w:pPr>
+      <w:r>
+        <w:rPr>
+          <w:rFonts w:ascii="Times New Roman" w:hAnsi="Times New Roman" w:cs="Times New Roman"/>
+        </w:rPr>
+        <w:t xml:space="preserve">Email: </w:t>
+      </w:r>
+      <w:r>
+        <w:rPr>
+          <w:rFonts w:ascii="Times New Roman" w:hAnsi="Times New Roman" w:cs="Times New Roman"/>
+        </w:rPr>
+        <w:t>/</w:t>
+      </w:r>
+      <w:proofErr w:type="spellStart"/>
+      <w:r>
+        <w:rPr>
+          <w:rFonts w:ascii="Times New Roman" w:hAnsi="Times New Roman" w:cs="Times New Roman"/>
+        </w:rPr>
+        <w:t>api</w:t>
+      </w:r>
+      <w:proofErr w:type="spellEnd"/>
+      <w:r>
+        <w:rPr>
+          <w:rFonts w:ascii="Times New Roman" w:hAnsi="Times New Roman" w:cs="Times New Roman"/>
+        </w:rPr>
+        <w:t>/v1/resources/users/email</w:t>
+      </w:r>
+    </w:p>
+    <w:p>
+      <w:pPr>
+        <w:pStyle w:val="ListParagraph"/>
+        <w:numPr>
+          <w:ilvl w:val="2"/>
+          <w:numId w:val="4"/>
+        </w:numPr>
+        <w:rPr>
+          <w:rFonts w:ascii="Times New Roman" w:hAnsi="Times New Roman" w:cs="Times New Roman"/>
+        </w:rPr>
+      </w:pPr>
+      <w:r>
+        <w:rPr>
+          <w:rFonts w:ascii="Times New Roman" w:hAnsi="Times New Roman" w:cs="Times New Roman"/>
+        </w:rPr>
+        <w:t xml:space="preserve">Updates the email of a certain username </w:t>
+      </w:r>
+    </w:p>
+    <w:p>
+      <w:pPr>
+        <w:pStyle w:val="ListParagraph"/>
+        <w:numPr>
+          <w:ilvl w:val="2"/>
+          <w:numId w:val="4"/>
+        </w:numPr>
+        <w:rPr>
+          <w:rFonts w:ascii="Times New Roman" w:hAnsi="Times New Roman" w:cs="Times New Roman"/>
+        </w:rPr>
+      </w:pPr>
+      <w:r>
+        <w:rPr>
+          <w:rFonts w:ascii="Times New Roman" w:hAnsi="Times New Roman" w:cs="Times New Roman"/>
+        </w:rPr>
+        <w:t>Takes in an email and username, both represented as a string</w:t>
+      </w:r>
+    </w:p>
+    <w:p>
+      <w:pPr>
+        <w:pStyle w:val="ListParagraph"/>
+        <w:numPr>
+          <w:ilvl w:val="2"/>
+          <w:numId w:val="4"/>
+        </w:numPr>
+        <w:rPr>
+          <w:rFonts w:ascii="Times New Roman" w:hAnsi="Times New Roman" w:cs="Times New Roman"/>
+        </w:rPr>
+      </w:pPr>
+      <w:r>
+        <w:rPr>
+          <w:rFonts w:ascii="Times New Roman" w:hAnsi="Times New Roman" w:cs="Times New Roman"/>
+        </w:rPr>
+        <w:t xml:space="preserve">Notifies </w:t>
+      </w:r>
+      <w:r>
+        <w:rPr>
+          <w:rFonts w:ascii="Times New Roman" w:hAnsi="Times New Roman" w:cs="Times New Roman"/>
+        </w:rPr>
+        <w:t>the</w:t>
+      </w:r>
+      <w:r>
+        <w:rPr>
+          <w:rFonts w:ascii="Times New Roman" w:hAnsi="Times New Roman" w:cs="Times New Roman"/>
+        </w:rPr>
+        <w:t xml:space="preserve"> username does not exists in the case of an invalid username</w:t>
+      </w:r>
+    </w:p>
+    <w:p>
+      <w:pPr>
+        <w:pStyle w:val="ListParagraph"/>
+        <w:numPr>
+          <w:ilvl w:val="0"/>
+          <w:numId w:val="4"/>
+        </w:numPr>
+        <w:rPr>
+          <w:rFonts w:ascii="Times New Roman" w:hAnsi="Times New Roman" w:cs="Times New Roman"/>
+        </w:rPr>
+      </w:pPr>
+      <w:r>
+        <w:rPr>
+          <w:rFonts w:ascii="Times New Roman" w:hAnsi="Times New Roman" w:cs="Times New Roman"/>
+        </w:rPr>
+        <w:t>DELETE</w:t>
+      </w:r>
+    </w:p>
+    <w:p>
+      <w:pPr>
+        <w:pStyle w:val="ListParagraph"/>
+        <w:numPr>
+          <w:ilvl w:val="1"/>
+          <w:numId w:val="4"/>
+        </w:numPr>
+        <w:rPr>
+          <w:rFonts w:ascii="Times New Roman" w:hAnsi="Times New Roman" w:cs="Times New Roman"/>
+        </w:rPr>
+      </w:pPr>
+      <w:r>
+        <w:rPr>
+          <w:rFonts w:ascii="Times New Roman" w:hAnsi="Times New Roman" w:cs="Times New Roman"/>
+        </w:rPr>
+        <w:t xml:space="preserve">Delete Post: </w:t>
+      </w:r>
+      <w:r>
+        <w:rPr>
+          <w:rFonts w:ascii="Times New Roman" w:hAnsi="Times New Roman" w:cs="Times New Roman"/>
+        </w:rPr>
+        <w:t>/</w:t>
+      </w:r>
+      <w:proofErr w:type="spellStart"/>
+      <w:r>
+        <w:rPr>
+          <w:rFonts w:ascii="Times New Roman" w:hAnsi="Times New Roman" w:cs="Times New Roman"/>
+        </w:rPr>
+        <w:t>api</w:t>
+      </w:r>
+      <w:proofErr w:type="spellEnd"/>
+      <w:r>
+        <w:rPr>
+          <w:rFonts w:ascii="Times New Roman" w:hAnsi="Times New Roman" w:cs="Times New Roman"/>
+        </w:rPr>
+        <w:t>/v1/resources/post/</w:t>
+      </w:r>
+      <w:proofErr w:type="spellStart"/>
+      <w:r>
+        <w:rPr>
+          <w:rFonts w:ascii="Times New Roman" w:hAnsi="Times New Roman" w:cs="Times New Roman"/>
+        </w:rPr>
+        <w:t>delete_post</w:t>
+      </w:r>
+      <w:proofErr w:type="spellEnd"/>
+    </w:p>
+    <w:p>
+      <w:pPr>
+        <w:pStyle w:val="ListParagraph"/>
+        <w:numPr>
+          <w:ilvl w:val="2"/>
+          <w:numId w:val="4"/>
+        </w:numPr>
+        <w:rPr>
+          <w:rFonts w:ascii="Times New Roman" w:hAnsi="Times New Roman" w:cs="Times New Roman"/>
+        </w:rPr>
+      </w:pPr>
+      <w:r>
+        <w:rPr>
+          <w:rFonts w:ascii="Times New Roman" w:hAnsi="Times New Roman" w:cs="Times New Roman"/>
+        </w:rPr>
+        <w:t xml:space="preserve">Deletes a certain post in our system based on the id of a post </w:t>
+      </w:r>
+    </w:p>
+    <w:p>
+      <w:pPr>
+        <w:pStyle w:val="ListParagraph"/>
+        <w:numPr>
+          <w:ilvl w:val="2"/>
+          <w:numId w:val="4"/>
+        </w:numPr>
+        <w:rPr>
+          <w:rFonts w:ascii="Times New Roman" w:hAnsi="Times New Roman" w:cs="Times New Roman"/>
+        </w:rPr>
+      </w:pPr>
+      <w:r>
+        <w:rPr>
+          <w:rFonts w:ascii="Times New Roman" w:hAnsi="Times New Roman" w:cs="Times New Roman"/>
+        </w:rPr>
+        <w:t xml:space="preserve">Takes in a Post Id represented as an integer </w:t>
+      </w:r>
+    </w:p>
+    <w:p>
+      <w:pPr>
+        <w:pStyle w:val="ListParagraph"/>
+        <w:numPr>
+          <w:ilvl w:val="1"/>
+          <w:numId w:val="4"/>
+        </w:numPr>
+        <w:rPr>
+          <w:rFonts w:ascii="Times New Roman" w:hAnsi="Times New Roman" w:cs="Times New Roman"/>
+        </w:rPr>
+      </w:pPr>
+      <w:r>
+        <w:rPr>
+          <w:rFonts w:ascii="Times New Roman" w:hAnsi="Times New Roman" w:cs="Times New Roman"/>
+        </w:rPr>
+        <w:lastRenderedPageBreak/>
+        <w:t xml:space="preserve">Remove: </w:t>
+      </w:r>
+      <w:r>
+        <w:rPr>
+          <w:rFonts w:ascii="Times New Roman" w:hAnsi="Times New Roman" w:cs="Times New Roman"/>
+        </w:rPr>
+        <w:t>/</w:t>
+      </w:r>
+      <w:proofErr w:type="spellStart"/>
+      <w:r>
+        <w:rPr>
+          <w:rFonts w:ascii="Times New Roman" w:hAnsi="Times New Roman" w:cs="Times New Roman"/>
+        </w:rPr>
+        <w:t>api</w:t>
+      </w:r>
+      <w:proofErr w:type="spellEnd"/>
+      <w:r>
+        <w:rPr>
+          <w:rFonts w:ascii="Times New Roman" w:hAnsi="Times New Roman" w:cs="Times New Roman"/>
+        </w:rPr>
+        <w:t>/v1/resources/users/remove</w:t>
+      </w:r>
+    </w:p>
+    <w:p>
+      <w:pPr>
+        <w:pStyle w:val="ListParagraph"/>
+        <w:numPr>
+          <w:ilvl w:val="2"/>
+          <w:numId w:val="4"/>
+        </w:numPr>
+        <w:rPr>
+          <w:rFonts w:ascii="Times New Roman" w:hAnsi="Times New Roman" w:cs="Times New Roman"/>
+        </w:rPr>
+      </w:pPr>
+      <w:r>
+        <w:rPr>
+          <w:rFonts w:ascii="Times New Roman" w:hAnsi="Times New Roman" w:cs="Times New Roman"/>
+        </w:rPr>
+        <w:t xml:space="preserve">Removes a user in the system based on a username </w:t>
+      </w:r>
+    </w:p>
+    <w:p>
+      <w:pPr>
+        <w:pStyle w:val="ListParagraph"/>
+        <w:numPr>
+          <w:ilvl w:val="2"/>
+          <w:numId w:val="4"/>
+        </w:numPr>
+        <w:rPr>
+          <w:rFonts w:ascii="Times New Roman" w:hAnsi="Times New Roman" w:cs="Times New Roman"/>
+        </w:rPr>
+      </w:pPr>
+      <w:r>
+        <w:rPr>
+          <w:rFonts w:ascii="Times New Roman" w:hAnsi="Times New Roman" w:cs="Times New Roman"/>
+        </w:rPr>
+        <w:t>Takes in a username represented as a string</w:t>
+      </w:r>
+    </w:p>
+    <w:p>
+      <w:pPr>
+        <w:pStyle w:val="Heading1"/>
+      </w:pPr>
+      <w:r>
+        <w:t xml:space="preserve">Supplemental Issues </w:t>
+      </w:r>
+    </w:p>
+    <w:p>
+      <w:pPr>
+        <w:pStyle w:val="Heading3"/>
+      </w:pPr>
+      <w:r>
+        <w:t xml:space="preserve">Virtual Machine Issues </w:t>
+      </w:r>
+      <w:r>
+        <w:t>in Setup</w:t>
+      </w:r>
+    </w:p>
+    <w:p>
+      <w:pPr>
+        <w:pStyle w:val="ListParagraph"/>
+        <w:numPr>
+          <w:ilvl w:val="0"/>
+          <w:numId w:val="5"/>
+        </w:numPr>
+      </w:pPr>
+      <w:r>
+        <w:t>If you are having locking issues</w:t>
+      </w:r>
+      <w:r>
+        <w:t xml:space="preserve"> when trying to install virtual env</w:t>
+      </w:r>
+      <w:r>
+        <w:t xml:space="preserve"> when running the system please follow the instructions below</w:t>
+      </w:r>
+    </w:p>
+    <w:p>
+      <w:pPr>
+        <w:pStyle w:val="ListParagraph"/>
+        <w:numPr>
+          <w:ilvl w:val="1"/>
+          <w:numId w:val="5"/>
+        </w:numPr>
+      </w:pPr>
+      <w:r>
+        <w:t>See which processes are running</w:t>
+      </w:r>
+    </w:p>
+    <w:p>
+      <w:pPr>
+        <w:pStyle w:val="ListParagraph"/>
+        <w:numPr>
+          <w:ilvl w:val="2"/>
+          <w:numId w:val="5"/>
+        </w:numPr>
+        <w:rPr>
+          <w:rStyle w:val="SubtleEmphasis"/>
+          <w:i w:val="0"/>
+          <w:iCs w:val="0"/>
+          <w:color w:val="auto"/>
+          <w:highlight w:val="lightGray"/>
+        </w:rPr>
+      </w:pPr>
+      <w:r>
+        <w:rPr>
+          <w:rStyle w:val="SubtleEmphasis"/>
+          <w:highlight w:val="lightGray"/>
+        </w:rPr>
+        <w:t xml:space="preserve">$ </w:t>
+      </w:r>
+      <w:proofErr w:type="spellStart"/>
+      <w:r>
+        <w:rPr>
+          <w:rStyle w:val="SubtleEmphasis"/>
+          <w:highlight w:val="lightGray"/>
+        </w:rPr>
+        <w:t>ps</w:t>
+      </w:r>
+      <w:proofErr w:type="spellEnd"/>
+      <w:r>
+        <w:rPr>
+          <w:rStyle w:val="SubtleEmphasis"/>
+          <w:highlight w:val="lightGray"/>
+        </w:rPr>
+        <w:t xml:space="preserve"> aux | grep -I apt</w:t>
+      </w:r>
+    </w:p>
+    <w:p>
+      <w:pPr>
+        <w:pStyle w:val="ListParagraph"/>
+        <w:ind w:left="2886"/>
+      </w:pPr>
+      <w:r>
+        <w:rPr>
+          <w:noProof/>
+        </w:rPr>
+        <w:drawing>
+          <wp:anchor distT="0" distB="0" distL="114300" distR="114300" simplePos="0" relativeHeight="251658240" behindDoc="0" locked="0" layoutInCell="1" allowOverlap="1" wp14:anchorId="14246E63" wp14:editId="0A7FD20D">
+            <wp:simplePos x="0" y="0"/>
+            <wp:positionH relativeFrom="column">
+              <wp:posOffset>914730</wp:posOffset>
+            </wp:positionH>
+            <wp:positionV relativeFrom="paragraph">
+              <wp:posOffset>-813</wp:posOffset>
+            </wp:positionV>
+            <wp:extent cx="5943600" cy="438150"/>
+            <wp:effectExtent l="0" t="0" r="0" b="0"/>
+            <wp:wrapSquare wrapText="bothSides"/>
+            <wp:docPr id="7" name="Picture 7"/>
+            <wp:cNvGraphicFramePr>
+              <a:graphicFrameLocks xmlns:a="http://schemas.openxmlformats.org/drawingml/2006/main" noChangeAspect="1"/>
+            </wp:cNvGraphicFramePr>
+            <a:graphic xmlns:a="http://schemas.openxmlformats.org/drawingml/2006/main">
+              <a:graphicData uri="http://schemas.openxmlformats.org/drawingml/2006/picture">
+                <pic:pic xmlns:pic="http://schemas.openxmlformats.org/drawingml/2006/picture">
+                  <pic:nvPicPr>
+                    <pic:cNvPr id="1" name=""/>
+                    <pic:cNvPicPr/>
+                  </pic:nvPicPr>
+                  <pic:blipFill>
+                    <a:blip r:embed="rId17">
+                      <a:extLst>
+                        <a:ext uri="{28A0092B-C50C-407E-A947-70E740481C1C}">
+                          <a14:useLocalDpi xmlns:a14="http://schemas.microsoft.com/office/drawing/2010/main" val="0"/>
+                        </a:ext>
+                      </a:extLst>
+                    </a:blip>
+                    <a:stretch>
+                      <a:fillRect/>
+                    </a:stretch>
+                  </pic:blipFill>
+                  <pic:spPr>
+                    <a:xfrm>
+                      <a:off x="0" y="0"/>
+                      <a:ext cx="5943600" cy="438150"/>
+                    </a:xfrm>
+                    <a:prstGeom prst="rect">
+                      <a:avLst/>
+                    </a:prstGeom>
+                  </pic:spPr>
+                </pic:pic>
+              </a:graphicData>
+            </a:graphic>
+            <wp14:sizeRelH relativeFrom="page">
+              <wp14:pctWidth>0</wp14:pctWidth>
+            </wp14:sizeRelH>
+            <wp14:sizeRelV relativeFrom="page">
+              <wp14:pctHeight>0</wp14:pctHeight>
+            </wp14:sizeRelV>
+          </wp:anchor>
+        </w:drawing>
+      </w:r>
+    </w:p>
+    <w:p>
+      <w:pPr>
+        <w:pStyle w:val="ListParagraph"/>
+        <w:numPr>
+          <w:ilvl w:val="1"/>
+          <w:numId w:val="5"/>
+        </w:numPr>
+        <w:rPr>
+          <w:rFonts w:ascii="Times New Roman" w:hAnsi="Times New Roman" w:cs="Times New Roman"/>
+        </w:rPr>
+      </w:pPr>
+      <w:r>
+        <w:rPr>
+          <w:rFonts w:ascii="Times New Roman" w:hAnsi="Times New Roman" w:cs="Times New Roman"/>
+        </w:rPr>
+        <w:t xml:space="preserve">Kill all root processes </w:t>
+      </w:r>
+    </w:p>
+    <w:p>
+      <w:pPr>
+        <w:pStyle w:val="ListParagraph"/>
+        <w:numPr>
+          <w:ilvl w:val="2"/>
+          <w:numId w:val="5"/>
+        </w:numPr>
+        <w:rPr>
+          <w:rStyle w:val="SubtleEmphasis"/>
+          <w:i w:val="0"/>
+          <w:iCs w:val="0"/>
+          <w:color w:val="auto"/>
+          <w:highlight w:val="lightGray"/>
+        </w:rPr>
+      </w:pPr>
+      <w:r>
+        <w:rPr>
+          <w:rStyle w:val="SubtleEmphasis"/>
+          <w:highlight w:val="lightGray"/>
+        </w:rPr>
+        <w:t xml:space="preserve">$ </w:t>
+      </w:r>
+      <w:proofErr w:type="spellStart"/>
+      <w:r>
+        <w:rPr>
+          <w:rStyle w:val="SubtleEmphasis"/>
+          <w:highlight w:val="lightGray"/>
+        </w:rPr>
+        <w:t>sudo</w:t>
+      </w:r>
+      <w:proofErr w:type="spellEnd"/>
+      <w:r>
+        <w:rPr>
+          <w:rStyle w:val="SubtleEmphasis"/>
+          <w:highlight w:val="lightGray"/>
+        </w:rPr>
+        <w:t xml:space="preserve"> kill &lt;PID&gt;</w:t>
+      </w:r>
+    </w:p>
+    <w:p>
+      <w:pPr>
+        <w:pStyle w:val="ListParagraph"/>
+        <w:ind w:left="2166"/>
+        <w:rPr>
+          <w:rFonts w:ascii="Times New Roman" w:hAnsi="Times New Roman" w:cs="Times New Roman"/>
+        </w:rPr>
+      </w:pPr>
+      <w:r>
+        <w:rPr>
+          <w:noProof/>
+        </w:rPr>
+        <w:drawing>
+          <wp:inline distT="0" distB="0" distL="0" distR="0" wp14:anchorId="7A11935B" wp14:editId="0F4F09F7">
+            <wp:extent cx="3438525" cy="304800"/>
+            <wp:effectExtent l="0" t="0" r="9525" b="0"/>
+            <wp:docPr id="8" name="Picture 8"/>
+            <wp:cNvGraphicFramePr>
+              <a:graphicFrameLocks xmlns:a="http://schemas.openxmlformats.org/drawingml/2006/main" noChangeAspect="1"/>
+            </wp:cNvGraphicFramePr>
+            <a:graphic xmlns:a="http://schemas.openxmlformats.org/drawingml/2006/main">
+              <a:graphicData uri="http://schemas.openxmlformats.org/drawingml/2006/picture">
+                <pic:pic xmlns:pic="http://schemas.openxmlformats.org/drawingml/2006/picture">
+                  <pic:nvPicPr>
+                    <pic:cNvPr id="1" name=""/>
+                    <pic:cNvPicPr/>
+                  </pic:nvPicPr>
+                  <pic:blipFill>
+                    <a:blip r:embed="rId18"/>
+                    <a:stretch>
+                      <a:fillRect/>
+                    </a:stretch>
+                  </pic:blipFill>
+                  <pic:spPr>
+                    <a:xfrm>
+                      <a:off x="0" y="0"/>
+                      <a:ext cx="3438525" cy="304800"/>
+                    </a:xfrm>
+                    <a:prstGeom prst="rect">
+                      <a:avLst/>
+                    </a:prstGeom>
+                  </pic:spPr>
+                </pic:pic>
+              </a:graphicData>
+            </a:graphic>
+          </wp:inline>
+        </w:drawing>
+      </w:r>
+    </w:p>
+    <w:p>
+      <w:pPr>
+        <w:pStyle w:val="ListParagraph"/>
+        <w:numPr>
+          <w:ilvl w:val="1"/>
+          <w:numId w:val="5"/>
+        </w:numPr>
+        <w:rPr>
+          <w:rFonts w:ascii="Times New Roman" w:hAnsi="Times New Roman" w:cs="Times New Roman"/>
+        </w:rPr>
+      </w:pPr>
+      <w:r>
+        <w:rPr>
+          <w:rFonts w:ascii="Times New Roman" w:hAnsi="Times New Roman" w:cs="Times New Roman"/>
+        </w:rPr>
+        <w:t>To kill the remaining process, we must identify the real PID of the process in the lock-frontend folder</w:t>
+      </w:r>
+    </w:p>
+    <w:p>
+      <w:pPr>
+        <w:pStyle w:val="ListParagraph"/>
+        <w:numPr>
+          <w:ilvl w:val="2"/>
+          <w:numId w:val="5"/>
+        </w:numPr>
+        <w:rPr>
+          <w:rStyle w:val="SubtleEmphasis"/>
+          <w:i w:val="0"/>
+          <w:iCs w:val="0"/>
+          <w:color w:val="auto"/>
+          <w:highlight w:val="lightGray"/>
+        </w:rPr>
+      </w:pPr>
+      <w:r>
+        <w:rPr>
+          <w:rStyle w:val="SubtleEmphasis"/>
+          <w:highlight w:val="lightGray"/>
+        </w:rPr>
+        <w:t xml:space="preserve">$ </w:t>
+      </w:r>
+      <w:proofErr w:type="spellStart"/>
+      <w:r>
+        <w:rPr>
+          <w:rStyle w:val="SubtleEmphasis"/>
+          <w:highlight w:val="lightGray"/>
+        </w:rPr>
+        <w:t>sudo</w:t>
+      </w:r>
+      <w:proofErr w:type="spellEnd"/>
+      <w:r>
+        <w:rPr>
+          <w:rStyle w:val="SubtleEmphasis"/>
+          <w:highlight w:val="lightGray"/>
+        </w:rPr>
+        <w:t xml:space="preserve"> </w:t>
+      </w:r>
+      <w:proofErr w:type="spellStart"/>
+      <w:r>
+        <w:rPr>
+          <w:rStyle w:val="SubtleEmphasis"/>
+          <w:highlight w:val="lightGray"/>
+        </w:rPr>
+        <w:t>lsof</w:t>
+      </w:r>
+      <w:proofErr w:type="spellEnd"/>
+      <w:r>
+        <w:rPr>
+          <w:rStyle w:val="SubtleEmphasis"/>
+          <w:highlight w:val="lightGray"/>
+        </w:rPr>
+        <w:t xml:space="preserve"> /var/lib/</w:t>
+      </w:r>
+      <w:proofErr w:type="spellStart"/>
+      <w:r>
+        <w:rPr>
+          <w:rStyle w:val="SubtleEmphasis"/>
+          <w:highlight w:val="lightGray"/>
+        </w:rPr>
+        <w:t>dpkg</w:t>
+      </w:r>
+      <w:proofErr w:type="spellEnd"/>
+      <w:r>
+        <w:rPr>
+          <w:rStyle w:val="SubtleEmphasis"/>
+          <w:highlight w:val="lightGray"/>
+        </w:rPr>
+        <w:t>/lock-frontend</w:t>
+      </w:r>
+    </w:p>
+    <w:p>
+      <w:pPr>
+        <w:pStyle w:val="ListParagraph"/>
+        <w:ind w:left="2886"/>
+        <w:rPr>
+          <w:rFonts w:ascii="Times New Roman" w:hAnsi="Times New Roman" w:cs="Times New Roman"/>
+        </w:rPr>
+      </w:pPr>
+      <w:r>
+        <w:rPr>
+          <w:noProof/>
+        </w:rPr>
+        <w:drawing>
+          <wp:inline distT="0" distB="0" distL="0" distR="0" wp14:anchorId="20179CA9" wp14:editId="71738252">
+            <wp:extent cx="4917491" cy="608435"/>
+            <wp:effectExtent l="0" t="0" r="0" b="1270"/>
+            <wp:docPr id="9" name="Picture 9"/>
+            <wp:cNvGraphicFramePr>
+              <a:graphicFrameLocks xmlns:a="http://schemas.openxmlformats.org/drawingml/2006/main" noChangeAspect="1"/>
+            </wp:cNvGraphicFramePr>
+            <a:graphic xmlns:a="http://schemas.openxmlformats.org/drawingml/2006/main">
+              <a:graphicData uri="http://schemas.openxmlformats.org/drawingml/2006/picture">
+                <pic:pic xmlns:pic="http://schemas.openxmlformats.org/drawingml/2006/picture">
+                  <pic:nvPicPr>
+                    <pic:cNvPr id="1" name=""/>
+                    <pic:cNvPicPr/>
+                  </pic:nvPicPr>
+                  <pic:blipFill>
+                    <a:blip r:embed="rId19"/>
+                    <a:stretch>
+                      <a:fillRect/>
+                    </a:stretch>
+                  </pic:blipFill>
+                  <pic:spPr>
+                    <a:xfrm>
+                      <a:off x="0" y="0"/>
+                      <a:ext cx="4963826" cy="614168"/>
+                    </a:xfrm>
+                    <a:prstGeom prst="rect">
+                      <a:avLst/>
+                    </a:prstGeom>
+                  </pic:spPr>
+                </pic:pic>
+              </a:graphicData>
+            </a:graphic>
+          </wp:inline>
+        </w:drawing>
+      </w:r>
+    </w:p>
+    <w:p>
+      <w:pPr>
+        <w:pStyle w:val="ListParagraph"/>
+        <w:numPr>
+          <w:ilvl w:val="1"/>
+          <w:numId w:val="5"/>
+        </w:numPr>
+        <w:rPr>
+          <w:rFonts w:ascii="Times New Roman" w:hAnsi="Times New Roman" w:cs="Times New Roman"/>
+        </w:rPr>
+      </w:pPr>
+      <w:r>
+        <w:rPr>
+          <w:rFonts w:ascii="Times New Roman" w:hAnsi="Times New Roman" w:cs="Times New Roman"/>
+        </w:rPr>
+        <w:t xml:space="preserve">Kill all </w:t>
+      </w:r>
+      <w:r>
+        <w:rPr>
+          <w:rFonts w:ascii="Times New Roman" w:hAnsi="Times New Roman" w:cs="Times New Roman"/>
+        </w:rPr>
+        <w:t>the remaining process with PID you discovered from the previous command</w:t>
+      </w:r>
+      <w:r>
+        <w:rPr>
+          <w:rFonts w:ascii="Times New Roman" w:hAnsi="Times New Roman" w:cs="Times New Roman"/>
+        </w:rPr>
+        <w:t xml:space="preserve"> </w:t>
+      </w:r>
+    </w:p>
+    <w:p>
+      <w:pPr>
+        <w:pStyle w:val="ListParagraph"/>
+        <w:numPr>
+          <w:ilvl w:val="2"/>
+          <w:numId w:val="5"/>
+        </w:numPr>
+        <w:rPr>
+          <w:rStyle w:val="SubtleEmphasis"/>
+          <w:i w:val="0"/>
+          <w:iCs w:val="0"/>
+          <w:color w:val="auto"/>
+          <w:highlight w:val="lightGray"/>
+        </w:rPr>
+      </w:pPr>
+      <w:r>
+        <w:rPr>
+          <w:rStyle w:val="SubtleEmphasis"/>
+          <w:highlight w:val="lightGray"/>
+        </w:rPr>
+        <w:t xml:space="preserve">$ </w:t>
+      </w:r>
+      <w:proofErr w:type="spellStart"/>
+      <w:r>
+        <w:rPr>
+          <w:rStyle w:val="SubtleEmphasis"/>
+          <w:highlight w:val="lightGray"/>
+        </w:rPr>
+        <w:t>sudo</w:t>
+      </w:r>
+      <w:proofErr w:type="spellEnd"/>
+      <w:r>
+        <w:rPr>
+          <w:rStyle w:val="SubtleEmphasis"/>
+          <w:highlight w:val="lightGray"/>
+        </w:rPr>
+        <w:t xml:space="preserve"> kill &lt;PID&gt;</w:t>
+      </w:r>
+    </w:p>
+    <w:p>
+      <w:pPr>
+        <w:pStyle w:val="ListParagraph"/>
+        <w:numPr>
+          <w:ilvl w:val="1"/>
+          <w:numId w:val="5"/>
+        </w:numPr>
+        <w:rPr>
+          <w:rFonts w:ascii="Times New Roman" w:hAnsi="Times New Roman" w:cs="Times New Roman"/>
+        </w:rPr>
+      </w:pPr>
+      <w:r>
+        <w:rPr>
+          <w:rFonts w:ascii="Times New Roman" w:hAnsi="Times New Roman" w:cs="Times New Roman"/>
+        </w:rPr>
+        <w:t xml:space="preserve">Everything should be good to go. Install virtual environment with this command </w:t>
+      </w:r>
+    </w:p>
+    <w:p>
+      <w:pPr>
+        <w:pStyle w:val="ListParagraph"/>
+        <w:numPr>
+          <w:ilvl w:val="2"/>
+          <w:numId w:val="5"/>
+        </w:numPr>
+        <w:rPr>
+          <w:rStyle w:val="SubtleEmphasis"/>
+          <w:i w:val="0"/>
+          <w:iCs w:val="0"/>
+          <w:color w:val="auto"/>
+          <w:highlight w:val="lightGray"/>
+        </w:rPr>
+      </w:pPr>
+      <w:r>
+        <w:rPr>
+          <w:rStyle w:val="SubtleEmphasis"/>
+          <w:highlight w:val="lightGray"/>
+        </w:rPr>
+        <w:t xml:space="preserve">$ </w:t>
+      </w:r>
+      <w:proofErr w:type="spellStart"/>
+      <w:r>
+        <w:rPr>
+          <w:rStyle w:val="SubtleEmphasis"/>
+          <w:highlight w:val="lightGray"/>
+        </w:rPr>
+        <w:t>sudo</w:t>
+      </w:r>
+      <w:proofErr w:type="spellEnd"/>
+      <w:r>
+        <w:rPr>
+          <w:rStyle w:val="SubtleEmphasis"/>
+          <w:highlight w:val="lightGray"/>
+        </w:rPr>
+        <w:t xml:space="preserve"> </w:t>
+      </w:r>
+      <w:r>
+        <w:rPr>
+          <w:rStyle w:val="SubtleEmphasis"/>
+          <w:highlight w:val="lightGray"/>
+        </w:rPr>
+        <w:t>apt-get install python3-venv</w:t>
+      </w:r>
+    </w:p>
+    <w:p>
+      <w:pPr>
+        <w:pStyle w:val="Heading2"/>
+      </w:pPr>
+      <w:r>
+        <w:t>Architecture</w:t>
+      </w:r>
+    </w:p>
+    <w:p>
+      <w:pPr>
+        <w:jc w:val="center"/>
+      </w:pPr>
+      <w:r>
+        <w:rPr>
+          <w:noProof/>
+        </w:rPr>
+        <w:drawing>
+          <wp:inline distT="0" distB="0" distL="0" distR="0" wp14:anchorId="3A09A1FA" wp14:editId="659F7A63">
+            <wp:extent cx="2366403" cy="2523744"/>
+            <wp:effectExtent l="0" t="0" r="0" b="0"/>
+            <wp:docPr id="10" name="Picture 10" descr="A close up of a map&#10;&#10;Description automatically generated"/>
+            <wp:cNvGraphicFramePr>
+              <a:graphicFrameLocks xmlns:a="http://schemas.openxmlformats.org/drawingml/2006/main" noChangeAspect="1"/>
+            </wp:cNvGraphicFramePr>
+            <a:graphic xmlns:a="http://schemas.openxmlformats.org/drawingml/2006/main">
+              <a:graphicData uri="http://schemas.openxmlformats.org/drawingml/2006/picture">
+                <pic:pic xmlns:pic="http://schemas.openxmlformats.org/drawingml/2006/picture">
+                  <pic:nvPicPr>
+                    <pic:cNvPr id="10" name="Project1Architecture.png"/>
+                    <pic:cNvPicPr/>
+                  </pic:nvPicPr>
+                  <pic:blipFill>
+                    <a:blip r:embed="rId20">
+                      <a:extLst>
+                        <a:ext uri="{28A0092B-C50C-407E-A947-70E740481C1C}">
+                          <a14:useLocalDpi xmlns:a14="http://schemas.microsoft.com/office/drawing/2010/main" val="0"/>
+                        </a:ext>
+                      </a:extLst>
+                    </a:blip>
+                    <a:stretch>
+                      <a:fillRect/>
+                    </a:stretch>
+                  </pic:blipFill>
+                  <pic:spPr>
+                    <a:xfrm>
+                      <a:off x="0" y="0"/>
+                      <a:ext cx="2367549" cy="2524966"/>
+                    </a:xfrm>
+                    <a:prstGeom prst="rect">
+                      <a:avLst/>
+                    </a:prstGeom>
+                  </pic:spPr>
+                </pic:pic>
+              </a:graphicData>
+            </a:graphic>
+          </wp:inline>
+        </w:drawing>
       </w:r>
       <w:bookmarkStart w:id="1" w:name="_GoBack"/>
       <w:bookmarkEnd w:id="1"/>
-    </w:p>
-    <w:p>
-      <w:pPr>
-        <w:rPr>
-          <w:rFonts w:ascii="Times New Roman" w:hAnsi="Times New Roman" w:cs="Times New Roman"/>
-        </w:rPr>
-      </w:pPr>
     </w:p>
     <w:sectPr>
       <w:pgSz w:w="12240" w:h="15840"/>
@@ -3346,6 +5099,119 @@
 <file path=word/numbering.xml><?xml version="1.0" encoding="utf-8"?>
 <w:numbering xmlns:wpc="http://schemas.microsoft.com/office/word/2010/wordprocessingCanvas" xmlns:cx="http://schemas.microsoft.com/office/drawing/2014/chartex" xmlns:cx1="http://schemas.microsoft.com/office/drawing/2015/9/8/chartex" xmlns:cx2="http://schemas.microsoft.com/office/drawing/2015/10/21/chartex" xmlns:cx3="http://schemas.microsoft.com/office/drawing/2016/5/9/chartex" xmlns:cx4="http://schemas.microsoft.com/office/drawing/2016/5/10/chartex" xmlns:cx5="http://schemas.microsoft.com/office/drawing/2016/5/11/chartex" xmlns:cx6="http://schemas.microsoft.com/office/drawing/2016/5/12/chartex" xmlns:cx7="http://schemas.microsoft.com/office/drawing/2016/5/13/chartex" xmlns:cx8="http://schemas.microsoft.com/office/drawing/2016/5/14/chartex" xmlns:mc="http://schemas.openxmlformats.org/markup-compatibility/2006" xmlns:aink="http://schemas.microsoft.com/office/drawing/2016/ink" xmlns:am3d="http://schemas.microsoft.com/office/drawing/2017/model3d" xmlns:o="urn:schemas-microsoft-com:office:office" xmlns:r="http://schemas.openxmlformats.org/officeDocument/2006/relationships" xmlns:m="http://schemas.openxmlformats.org/officeDocument/2006/math" xmlns:v="urn:schemas-microsoft-com:vml" xmlns:wp14="http://schemas.microsoft.com/office/word/2010/wordprocessingDrawing" xmlns:wp="http://schemas.openxmlformats.org/drawingml/2006/wordprocessingDrawing" xmlns:w10="urn:schemas-microsoft-com:office:word" xmlns:w="http://schemas.openxmlformats.org/wordprocessingml/2006/main" xmlns:w14="http://schemas.microsoft.com/office/word/2010/wordml" xmlns:w15="http://schemas.microsoft.com/office/word/2012/wordml" xmlns:w16cid="http://schemas.microsoft.com/office/word/2016/wordml/cid" xmlns:w16se="http://schemas.microsoft.com/office/word/2015/wordml/symex" xmlns:wpg="http://schemas.microsoft.com/office/word/2010/wordprocessingGroup" xmlns:wpi="http://schemas.microsoft.com/office/word/2010/wordprocessingInk" xmlns:wne="http://schemas.microsoft.com/office/word/2006/wordml" xmlns:wps="http://schemas.microsoft.com/office/word/2010/wordprocessingShape" mc:Ignorable="w14 w15 w16se w16cid wp14">
   <w:abstractNum w:abstractNumId="0" w15:restartNumberingAfterBreak="0">
+    <w:nsid w:val="167D0121"/>
+    <w:multiLevelType w:val="hybridMultilevel"/>
+    <w:tmpl w:val="90103BCA"/>
+    <w:lvl w:ilvl="0" w:tplc="04090001">
+      <w:start w:val="1"/>
+      <w:numFmt w:val="bullet"/>
+      <w:lvlText w:val=""/>
+      <w:lvlJc w:val="left"/>
+      <w:pPr>
+        <w:ind w:left="1446" w:hanging="360"/>
+      </w:pPr>
+      <w:rPr>
+        <w:rFonts w:ascii="Symbol" w:hAnsi="Symbol" w:hint="default"/>
+      </w:rPr>
+    </w:lvl>
+    <w:lvl w:ilvl="1" w:tplc="04090003">
+      <w:start w:val="1"/>
+      <w:numFmt w:val="bullet"/>
+      <w:lvlText w:val="o"/>
+      <w:lvlJc w:val="left"/>
+      <w:pPr>
+        <w:ind w:left="2166" w:hanging="360"/>
+      </w:pPr>
+      <w:rPr>
+        <w:rFonts w:ascii="Courier New" w:hAnsi="Courier New" w:cs="Courier New" w:hint="default"/>
+      </w:rPr>
+    </w:lvl>
+    <w:lvl w:ilvl="2" w:tplc="04090005">
+      <w:start w:val="1"/>
+      <w:numFmt w:val="bullet"/>
+      <w:lvlText w:val=""/>
+      <w:lvlJc w:val="left"/>
+      <w:pPr>
+        <w:ind w:left="2886" w:hanging="360"/>
+      </w:pPr>
+      <w:rPr>
+        <w:rFonts w:ascii="Wingdings" w:hAnsi="Wingdings" w:hint="default"/>
+      </w:rPr>
+    </w:lvl>
+    <w:lvl w:ilvl="3" w:tplc="04090001" w:tentative="1">
+      <w:start w:val="1"/>
+      <w:numFmt w:val="bullet"/>
+      <w:lvlText w:val=""/>
+      <w:lvlJc w:val="left"/>
+      <w:pPr>
+        <w:ind w:left="3606" w:hanging="360"/>
+      </w:pPr>
+      <w:rPr>
+        <w:rFonts w:ascii="Symbol" w:hAnsi="Symbol" w:hint="default"/>
+      </w:rPr>
+    </w:lvl>
+    <w:lvl w:ilvl="4" w:tplc="04090003" w:tentative="1">
+      <w:start w:val="1"/>
+      <w:numFmt w:val="bullet"/>
+      <w:lvlText w:val="o"/>
+      <w:lvlJc w:val="left"/>
+      <w:pPr>
+        <w:ind w:left="4326" w:hanging="360"/>
+      </w:pPr>
+      <w:rPr>
+        <w:rFonts w:ascii="Courier New" w:hAnsi="Courier New" w:cs="Courier New" w:hint="default"/>
+      </w:rPr>
+    </w:lvl>
+    <w:lvl w:ilvl="5" w:tplc="04090005" w:tentative="1">
+      <w:start w:val="1"/>
+      <w:numFmt w:val="bullet"/>
+      <w:lvlText w:val=""/>
+      <w:lvlJc w:val="left"/>
+      <w:pPr>
+        <w:ind w:left="5046" w:hanging="360"/>
+      </w:pPr>
+      <w:rPr>
+        <w:rFonts w:ascii="Wingdings" w:hAnsi="Wingdings" w:hint="default"/>
+      </w:rPr>
+    </w:lvl>
+    <w:lvl w:ilvl="6" w:tplc="04090001" w:tentative="1">
+      <w:start w:val="1"/>
+      <w:numFmt w:val="bullet"/>
+      <w:lvlText w:val=""/>
+      <w:lvlJc w:val="left"/>
+      <w:pPr>
+        <w:ind w:left="5766" w:hanging="360"/>
+      </w:pPr>
+      <w:rPr>
+        <w:rFonts w:ascii="Symbol" w:hAnsi="Symbol" w:hint="default"/>
+      </w:rPr>
+    </w:lvl>
+    <w:lvl w:ilvl="7" w:tplc="04090003" w:tentative="1">
+      <w:start w:val="1"/>
+      <w:numFmt w:val="bullet"/>
+      <w:lvlText w:val="o"/>
+      <w:lvlJc w:val="left"/>
+      <w:pPr>
+        <w:ind w:left="6486" w:hanging="360"/>
+      </w:pPr>
+      <w:rPr>
+        <w:rFonts w:ascii="Courier New" w:hAnsi="Courier New" w:cs="Courier New" w:hint="default"/>
+      </w:rPr>
+    </w:lvl>
+    <w:lvl w:ilvl="8" w:tplc="04090005" w:tentative="1">
+      <w:start w:val="1"/>
+      <w:numFmt w:val="bullet"/>
+      <w:lvlText w:val=""/>
+      <w:lvlJc w:val="left"/>
+      <w:pPr>
+        <w:ind w:left="7206" w:hanging="360"/>
+      </w:pPr>
+      <w:rPr>
+        <w:rFonts w:ascii="Wingdings" w:hAnsi="Wingdings" w:hint="default"/>
+      </w:rPr>
+    </w:lvl>
+  </w:abstractNum>
+  <w:abstractNum w:abstractNumId="1" w15:restartNumberingAfterBreak="0">
     <w:nsid w:val="18C03F9D"/>
     <w:multiLevelType w:val="hybridMultilevel"/>
     <w:tmpl w:val="5956D554"/>
@@ -3458,7 +5324,7 @@
       </w:rPr>
     </w:lvl>
   </w:abstractNum>
-  <w:abstractNum w:abstractNumId="1" w15:restartNumberingAfterBreak="0">
+  <w:abstractNum w:abstractNumId="2" w15:restartNumberingAfterBreak="0">
     <w:nsid w:val="19AC0163"/>
     <w:multiLevelType w:val="hybridMultilevel"/>
     <w:tmpl w:val="A2F05558"/>
@@ -3486,7 +5352,7 @@
         <w:rFonts w:ascii="Courier New" w:hAnsi="Courier New" w:cs="Courier New" w:hint="default"/>
       </w:rPr>
     </w:lvl>
-    <w:lvl w:ilvl="2" w:tplc="04090005" w:tentative="1">
+    <w:lvl w:ilvl="2" w:tplc="04090005">
       <w:start w:val="1"/>
       <w:numFmt w:val="bullet"/>
       <w:lvlText w:val=""/>
@@ -3571,7 +5437,120 @@
       </w:rPr>
     </w:lvl>
   </w:abstractNum>
-  <w:abstractNum w:abstractNumId="2" w15:restartNumberingAfterBreak="0">
+  <w:abstractNum w:abstractNumId="3" w15:restartNumberingAfterBreak="0">
+    <w:nsid w:val="5BCC6E2D"/>
+    <w:multiLevelType w:val="hybridMultilevel"/>
+    <w:tmpl w:val="17BE3056"/>
+    <w:lvl w:ilvl="0" w:tplc="04090001">
+      <w:start w:val="1"/>
+      <w:numFmt w:val="bullet"/>
+      <w:lvlText w:val=""/>
+      <w:lvlJc w:val="left"/>
+      <w:pPr>
+        <w:ind w:left="720" w:hanging="360"/>
+      </w:pPr>
+      <w:rPr>
+        <w:rFonts w:ascii="Symbol" w:hAnsi="Symbol" w:hint="default"/>
+      </w:rPr>
+    </w:lvl>
+    <w:lvl w:ilvl="1" w:tplc="04090003">
+      <w:start w:val="1"/>
+      <w:numFmt w:val="bullet"/>
+      <w:lvlText w:val="o"/>
+      <w:lvlJc w:val="left"/>
+      <w:pPr>
+        <w:ind w:left="1440" w:hanging="360"/>
+      </w:pPr>
+      <w:rPr>
+        <w:rFonts w:ascii="Courier New" w:hAnsi="Courier New" w:cs="Courier New" w:hint="default"/>
+      </w:rPr>
+    </w:lvl>
+    <w:lvl w:ilvl="2" w:tplc="04090005">
+      <w:start w:val="1"/>
+      <w:numFmt w:val="bullet"/>
+      <w:lvlText w:val=""/>
+      <w:lvlJc w:val="left"/>
+      <w:pPr>
+        <w:ind w:left="2160" w:hanging="360"/>
+      </w:pPr>
+      <w:rPr>
+        <w:rFonts w:ascii="Wingdings" w:hAnsi="Wingdings" w:hint="default"/>
+      </w:rPr>
+    </w:lvl>
+    <w:lvl w:ilvl="3" w:tplc="04090001" w:tentative="1">
+      <w:start w:val="1"/>
+      <w:numFmt w:val="bullet"/>
+      <w:lvlText w:val=""/>
+      <w:lvlJc w:val="left"/>
+      <w:pPr>
+        <w:ind w:left="2880" w:hanging="360"/>
+      </w:pPr>
+      <w:rPr>
+        <w:rFonts w:ascii="Symbol" w:hAnsi="Symbol" w:hint="default"/>
+      </w:rPr>
+    </w:lvl>
+    <w:lvl w:ilvl="4" w:tplc="04090003" w:tentative="1">
+      <w:start w:val="1"/>
+      <w:numFmt w:val="bullet"/>
+      <w:lvlText w:val="o"/>
+      <w:lvlJc w:val="left"/>
+      <w:pPr>
+        <w:ind w:left="3600" w:hanging="360"/>
+      </w:pPr>
+      <w:rPr>
+        <w:rFonts w:ascii="Courier New" w:hAnsi="Courier New" w:cs="Courier New" w:hint="default"/>
+      </w:rPr>
+    </w:lvl>
+    <w:lvl w:ilvl="5" w:tplc="04090005" w:tentative="1">
+      <w:start w:val="1"/>
+      <w:numFmt w:val="bullet"/>
+      <w:lvlText w:val=""/>
+      <w:lvlJc w:val="left"/>
+      <w:pPr>
+        <w:ind w:left="4320" w:hanging="360"/>
+      </w:pPr>
+      <w:rPr>
+        <w:rFonts w:ascii="Wingdings" w:hAnsi="Wingdings" w:hint="default"/>
+      </w:rPr>
+    </w:lvl>
+    <w:lvl w:ilvl="6" w:tplc="04090001" w:tentative="1">
+      <w:start w:val="1"/>
+      <w:numFmt w:val="bullet"/>
+      <w:lvlText w:val=""/>
+      <w:lvlJc w:val="left"/>
+      <w:pPr>
+        <w:ind w:left="5040" w:hanging="360"/>
+      </w:pPr>
+      <w:rPr>
+        <w:rFonts w:ascii="Symbol" w:hAnsi="Symbol" w:hint="default"/>
+      </w:rPr>
+    </w:lvl>
+    <w:lvl w:ilvl="7" w:tplc="04090003" w:tentative="1">
+      <w:start w:val="1"/>
+      <w:numFmt w:val="bullet"/>
+      <w:lvlText w:val="o"/>
+      <w:lvlJc w:val="left"/>
+      <w:pPr>
+        <w:ind w:left="5760" w:hanging="360"/>
+      </w:pPr>
+      <w:rPr>
+        <w:rFonts w:ascii="Courier New" w:hAnsi="Courier New" w:cs="Courier New" w:hint="default"/>
+      </w:rPr>
+    </w:lvl>
+    <w:lvl w:ilvl="8" w:tplc="04090005" w:tentative="1">
+      <w:start w:val="1"/>
+      <w:numFmt w:val="bullet"/>
+      <w:lvlText w:val=""/>
+      <w:lvlJc w:val="left"/>
+      <w:pPr>
+        <w:ind w:left="6480" w:hanging="360"/>
+      </w:pPr>
+      <w:rPr>
+        <w:rFonts w:ascii="Wingdings" w:hAnsi="Wingdings" w:hint="default"/>
+      </w:rPr>
+    </w:lvl>
+  </w:abstractNum>
+  <w:abstractNum w:abstractNumId="4" w15:restartNumberingAfterBreak="0">
     <w:nsid w:val="5C271C77"/>
     <w:multiLevelType w:val="hybridMultilevel"/>
     <w:tmpl w:val="59E07B0E"/>
@@ -3685,13 +5664,19 @@
     </w:lvl>
   </w:abstractNum>
   <w:num w:numId="1">
+    <w:abstractNumId w:val="2"/>
+  </w:num>
+  <w:num w:numId="2">
     <w:abstractNumId w:val="1"/>
   </w:num>
-  <w:num w:numId="2">
+  <w:num w:numId="3">
+    <w:abstractNumId w:val="4"/>
+  </w:num>
+  <w:num w:numId="4">
+    <w:abstractNumId w:val="3"/>
+  </w:num>
+  <w:num w:numId="5">
     <w:abstractNumId w:val="0"/>
-  </w:num>
-  <w:num w:numId="3">
-    <w:abstractNumId w:val="2"/>
   </w:num>
 </w:numbering>
 </file>
@@ -4164,7 +6149,6 @@
   <w:style w:type="character" w:default="1" w:styleId="DefaultParagraphFont">
     <w:name w:val="Default Paragraph Font"/>
     <w:uiPriority w:val="1"/>
-    <w:semiHidden/>
     <w:unhideWhenUsed/>
   </w:style>
   <w:style w:type="table" w:default="1" w:styleId="TableNormal">
@@ -4668,61 +6652,6 @@
 </file>
 
 <file path=customXml/item1.xml><?xml version="1.0" encoding="utf-8"?>
-<p:properties xmlns:p="http://schemas.microsoft.com/office/2006/metadata/properties" xmlns:xsi="http://www.w3.org/2001/XMLSchema-instance" xmlns:pc="http://schemas.microsoft.com/office/infopath/2007/PartnerControls">
-  <documentManagement>
-    <Teachers xmlns="734cf593-0031-440b-acab-d7479c0fa120">
-      <UserInfo>
-        <DisplayName/>
-        <AccountId xsi:nil="true"/>
-        <AccountType/>
-      </UserInfo>
-    </Teachers>
-    <Student_Groups xmlns="734cf593-0031-440b-acab-d7479c0fa120">
-      <UserInfo>
-        <DisplayName/>
-        <AccountId xsi:nil="true"/>
-        <AccountType/>
-      </UserInfo>
-    </Student_Groups>
-    <Templates xmlns="734cf593-0031-440b-acab-d7479c0fa120" xsi:nil="true"/>
-    <AppVersion xmlns="734cf593-0031-440b-acab-d7479c0fa120" xsi:nil="true"/>
-    <Students xmlns="734cf593-0031-440b-acab-d7479c0fa120">
-      <UserInfo>
-        <DisplayName/>
-        <AccountId xsi:nil="true"/>
-        <AccountType/>
-      </UserInfo>
-    </Students>
-    <Has_Teacher_Only_SectionGroup xmlns="734cf593-0031-440b-acab-d7479c0fa120" xsi:nil="true"/>
-    <DefaultSectionNames xmlns="734cf593-0031-440b-acab-d7479c0fa120" xsi:nil="true"/>
-    <Is_Collaboration_Space_Locked xmlns="734cf593-0031-440b-acab-d7479c0fa120" xsi:nil="true"/>
-    <Self_Registration_Enabled xmlns="734cf593-0031-440b-acab-d7479c0fa120" xsi:nil="true"/>
-    <Invited_Teachers xmlns="734cf593-0031-440b-acab-d7479c0fa120" xsi:nil="true"/>
-    <NotebookType xmlns="734cf593-0031-440b-acab-d7479c0fa120" xsi:nil="true"/>
-    <FolderType xmlns="734cf593-0031-440b-acab-d7479c0fa120" xsi:nil="true"/>
-    <Owner xmlns="734cf593-0031-440b-acab-d7479c0fa120">
-      <UserInfo>
-        <DisplayName/>
-        <AccountId xsi:nil="true"/>
-        <AccountType/>
-      </UserInfo>
-    </Owner>
-    <CultureName xmlns="734cf593-0031-440b-acab-d7479c0fa120" xsi:nil="true"/>
-    <Invited_Students xmlns="734cf593-0031-440b-acab-d7479c0fa120" xsi:nil="true"/>
-  </documentManagement>
-</p:properties>
-</file>
-
-<file path=customXml/item2.xml><?xml version="1.0" encoding="utf-8"?>
-<?mso-contentType ?>
-<FormTemplates xmlns="http://schemas.microsoft.com/sharepoint/v3/contenttype/forms">
-  <Display>DocumentLibraryForm</Display>
-  <Edit>DocumentLibraryForm</Edit>
-  <New>DocumentLibraryForm</New>
-</FormTemplates>
-</file>
-
-<file path=customXml/item3.xml><?xml version="1.0" encoding="utf-8"?>
 <ct:contentTypeSchema xmlns:ct="http://schemas.microsoft.com/office/2006/metadata/contentType" xmlns:ma="http://schemas.microsoft.com/office/2006/metadata/properties/metaAttributes" ct:_="" ma:_="" ma:contentTypeName="Document" ma:contentTypeID="0x010100984583F77FEE9D45B510F20F21155BC6" ma:contentTypeVersion="27" ma:contentTypeDescription="Create a new document." ma:contentTypeScope="" ma:versionID="bf0074f434a84f39974567ba1649502b">
   <xsd:schema xmlns:xsd="http://www.w3.org/2001/XMLSchema" xmlns:xs="http://www.w3.org/2001/XMLSchema" xmlns:p="http://schemas.microsoft.com/office/2006/metadata/properties" xmlns:ns3="734cf593-0031-440b-acab-d7479c0fa120" xmlns:ns4="a3128ec4-e296-432b-96ce-aecfc660ef48" targetNamespace="http://schemas.microsoft.com/office/2006/metadata/properties" ma:root="true" ma:fieldsID="9599219ca8767a314523285960f018fe" ns3:_="" ns4:_="">
     <xsd:import namespace="734cf593-0031-440b-acab-d7479c0fa120"/>
@@ -5093,29 +7022,66 @@
 </ct:contentTypeSchema>
 </file>
 
+<file path=customXml/item2.xml><?xml version="1.0" encoding="utf-8"?>
+<?mso-contentType ?>
+<FormTemplates xmlns="http://schemas.microsoft.com/sharepoint/v3/contenttype/forms">
+  <Display>DocumentLibraryForm</Display>
+  <Edit>DocumentLibraryForm</Edit>
+  <New>DocumentLibraryForm</New>
+</FormTemplates>
+</file>
+
+<file path=customXml/item3.xml><?xml version="1.0" encoding="utf-8"?>
+<p:properties xmlns:p="http://schemas.microsoft.com/office/2006/metadata/properties" xmlns:xsi="http://www.w3.org/2001/XMLSchema-instance" xmlns:pc="http://schemas.microsoft.com/office/infopath/2007/PartnerControls">
+  <documentManagement>
+    <Teachers xmlns="734cf593-0031-440b-acab-d7479c0fa120">
+      <UserInfo>
+        <DisplayName/>
+        <AccountId xsi:nil="true"/>
+        <AccountType/>
+      </UserInfo>
+    </Teachers>
+    <Student_Groups xmlns="734cf593-0031-440b-acab-d7479c0fa120">
+      <UserInfo>
+        <DisplayName/>
+        <AccountId xsi:nil="true"/>
+        <AccountType/>
+      </UserInfo>
+    </Student_Groups>
+    <Templates xmlns="734cf593-0031-440b-acab-d7479c0fa120" xsi:nil="true"/>
+    <AppVersion xmlns="734cf593-0031-440b-acab-d7479c0fa120" xsi:nil="true"/>
+    <Students xmlns="734cf593-0031-440b-acab-d7479c0fa120">
+      <UserInfo>
+        <DisplayName/>
+        <AccountId xsi:nil="true"/>
+        <AccountType/>
+      </UserInfo>
+    </Students>
+    <Has_Teacher_Only_SectionGroup xmlns="734cf593-0031-440b-acab-d7479c0fa120" xsi:nil="true"/>
+    <DefaultSectionNames xmlns="734cf593-0031-440b-acab-d7479c0fa120" xsi:nil="true"/>
+    <Is_Collaboration_Space_Locked xmlns="734cf593-0031-440b-acab-d7479c0fa120" xsi:nil="true"/>
+    <Self_Registration_Enabled xmlns="734cf593-0031-440b-acab-d7479c0fa120" xsi:nil="true"/>
+    <Invited_Teachers xmlns="734cf593-0031-440b-acab-d7479c0fa120" xsi:nil="true"/>
+    <NotebookType xmlns="734cf593-0031-440b-acab-d7479c0fa120" xsi:nil="true"/>
+    <FolderType xmlns="734cf593-0031-440b-acab-d7479c0fa120" xsi:nil="true"/>
+    <Owner xmlns="734cf593-0031-440b-acab-d7479c0fa120">
+      <UserInfo>
+        <DisplayName/>
+        <AccountId xsi:nil="true"/>
+        <AccountType/>
+      </UserInfo>
+    </Owner>
+    <CultureName xmlns="734cf593-0031-440b-acab-d7479c0fa120" xsi:nil="true"/>
+    <Invited_Students xmlns="734cf593-0031-440b-acab-d7479c0fa120" xsi:nil="true"/>
+  </documentManagement>
+</p:properties>
+</file>
+
 <file path=customXml/item4.xml><?xml version="1.0" encoding="utf-8"?>
 <b:Sources xmlns:b="http://schemas.openxmlformats.org/officeDocument/2006/bibliography" xmlns="http://schemas.openxmlformats.org/officeDocument/2006/bibliography" SelectedStyle="\APASixthEditionOfficeOnline.xsl" StyleName="APA" Version="6"/>
 </file>
 
 <file path=customXml/itemProps1.xml><?xml version="1.0" encoding="utf-8"?>
-<ds:datastoreItem xmlns:ds="http://schemas.openxmlformats.org/officeDocument/2006/customXml" ds:itemID="{B638C1C3-FDF8-460B-ACEE-48B6BBBFB900}">
-  <ds:schemaRefs>
-    <ds:schemaRef ds:uri="http://schemas.microsoft.com/office/2006/metadata/properties"/>
-    <ds:schemaRef ds:uri="http://schemas.microsoft.com/office/infopath/2007/PartnerControls"/>
-    <ds:schemaRef ds:uri="734cf593-0031-440b-acab-d7479c0fa120"/>
-  </ds:schemaRefs>
-</ds:datastoreItem>
-</file>
-
-<file path=customXml/itemProps2.xml><?xml version="1.0" encoding="utf-8"?>
-<ds:datastoreItem xmlns:ds="http://schemas.openxmlformats.org/officeDocument/2006/customXml" ds:itemID="{D4901DCF-FA91-47BE-AA14-7999804053D0}">
-  <ds:schemaRefs>
-    <ds:schemaRef ds:uri="http://schemas.microsoft.com/sharepoint/v3/contenttype/forms"/>
-  </ds:schemaRefs>
-</ds:datastoreItem>
-</file>
-
-<file path=customXml/itemProps3.xml><?xml version="1.0" encoding="utf-8"?>
 <ds:datastoreItem xmlns:ds="http://schemas.openxmlformats.org/officeDocument/2006/customXml" ds:itemID="{7A5CE601-4DB0-4568-96C1-124DC48CF1D4}">
   <ds:schemaRefs>
     <ds:schemaRef ds:uri="http://schemas.microsoft.com/office/2006/metadata/contentType"/>
@@ -5134,8 +7100,26 @@
 </ds:datastoreItem>
 </file>
 
+<file path=customXml/itemProps2.xml><?xml version="1.0" encoding="utf-8"?>
+<ds:datastoreItem xmlns:ds="http://schemas.openxmlformats.org/officeDocument/2006/customXml" ds:itemID="{D4901DCF-FA91-47BE-AA14-7999804053D0}">
+  <ds:schemaRefs>
+    <ds:schemaRef ds:uri="http://schemas.microsoft.com/sharepoint/v3/contenttype/forms"/>
+  </ds:schemaRefs>
+</ds:datastoreItem>
+</file>
+
+<file path=customXml/itemProps3.xml><?xml version="1.0" encoding="utf-8"?>
+<ds:datastoreItem xmlns:ds="http://schemas.openxmlformats.org/officeDocument/2006/customXml" ds:itemID="{B638C1C3-FDF8-460B-ACEE-48B6BBBFB900}">
+  <ds:schemaRefs>
+    <ds:schemaRef ds:uri="http://schemas.microsoft.com/office/2006/metadata/properties"/>
+    <ds:schemaRef ds:uri="http://schemas.microsoft.com/office/infopath/2007/PartnerControls"/>
+    <ds:schemaRef ds:uri="734cf593-0031-440b-acab-d7479c0fa120"/>
+  </ds:schemaRefs>
+</ds:datastoreItem>
+</file>
+
 <file path=customXml/itemProps4.xml><?xml version="1.0" encoding="utf-8"?>
-<ds:datastoreItem xmlns:ds="http://schemas.openxmlformats.org/officeDocument/2006/customXml" ds:itemID="{1A3F1657-4BCB-4ABF-B24C-99FA2DB962DB}">
+<ds:datastoreItem xmlns:ds="http://schemas.openxmlformats.org/officeDocument/2006/customXml" ds:itemID="{8B5562CE-BB0A-48E3-974C-253322F2B86F}">
   <ds:schemaRefs>
     <ds:schemaRef ds:uri="http://schemas.openxmlformats.org/officeDocument/2006/bibliography"/>
   </ds:schemaRefs>

</xml_diff>